<commit_message>
First functioning solution; needs to be beautified/finalized.
</commit_message>
<xml_diff>
--- a/zz Rechnungs Test Vorlage - Automatisiert.docx
+++ b/zz Rechnungs Test Vorlage - Automatisiert.docx
@@ -109,7 +109,7 @@
           <w:noProof/>
           <w:lang w:val="de-CH"/>
         </w:rPr>
-        <w:t>2. Januar 2021</w:t>
+        <w:t>4. Januar 2021</w:t>
       </w:r>
       <w:r>
         <w:rPr>
@@ -542,7 +542,7 @@
     </w:p>
     <w:p>
       <w:pPr>
-        <w:pStyle w:val="Listenabsatz"/>
+        <w:pStyle w:val="ListParagraph"/>
         <w:numPr>
           <w:ilvl w:val="0"/>
           <w:numId w:val="2"/>
@@ -2972,7 +2972,12 @@
           <w:lang w:val="de-CH"/>
         </w:rPr>
         <w:sectPr>
-          <w:headerReference w:type="default" r:id="rId8"/>
+          <w:headerReference w:type="even" r:id="rId8"/>
+          <w:headerReference w:type="default" r:id="rId9"/>
+          <w:footerReference w:type="even" r:id="rId10"/>
+          <w:footerReference w:type="default" r:id="rId11"/>
+          <w:headerReference w:type="first" r:id="rId12"/>
+          <w:footerReference w:type="first" r:id="rId13"/>
           <w:pgSz w:w="11906" w:h="16838"/>
           <w:pgMar w:top="1417" w:right="1417" w:bottom="1134" w:left="1417" w:header="708" w:footer="708" w:gutter="0"/>
           <w:cols w:space="708"/>
@@ -3244,15 +3249,6 @@
     <w:p>
       <w:pPr>
         <w:spacing w:after="0" w:line="240" w:lineRule="auto"/>
-        <w:rPr>
-          <w:bCs/>
-          <w:lang w:val="de-CH"/>
-        </w:rPr>
-      </w:pPr>
-    </w:p>
-    <w:p>
-      <w:pPr>
-        <w:spacing w:after="0" w:line="240" w:lineRule="auto"/>
         <w:jc w:val="center"/>
         <w:rPr>
           <w:bCs/>
@@ -3278,7 +3274,7 @@
     </w:p>
     <w:tbl>
       <w:tblPr>
-        <w:tblStyle w:val="Tabellenraster"/>
+        <w:tblStyle w:val="TableGrid"/>
         <w:tblW w:w="0" w:type="auto"/>
         <w:tblBorders>
           <w:top w:val="single" w:sz="4" w:space="0" w:color="FFFFFF" w:themeColor="background1"/>
@@ -3577,6 +3573,7 @@
                 <w:rFonts w:ascii="Arial" w:hAnsi="Arial" w:cs="Arial"/>
               </w:rPr>
             </w:pPr>
+            <w:proofErr w:type="spellStart"/>
             <w:r>
               <w:rPr>
                 <w:rFonts w:ascii="Arial" w:hAnsi="Arial" w:cs="Arial"/>
@@ -3584,6 +3581,55 @@
                 <w:bCs/>
               </w:rPr>
               <w:t>Zahlteil</w:t>
+            </w:r>
+            <w:proofErr w:type="spellEnd"/>
+            <w:r>
+              <w:rPr>
+                <w:bCs/>
+                <w:noProof/>
+                <w:lang w:val="de-CH"/>
+              </w:rPr>
+              <w:drawing>
+                <wp:inline distT="0" distB="0" distL="0" distR="0" wp14:anchorId="104232A5" wp14:editId="569D9086">
+                  <wp:extent cx="1876425" cy="1876425"/>
+                  <wp:effectExtent l="0" t="0" r="9525" b="9525"/>
+                  <wp:docPr id="3" name="Picture 3" descr="QRCode"/>
+                  <wp:cNvGraphicFramePr>
+                    <a:graphicFrameLocks xmlns:a="http://schemas.openxmlformats.org/drawingml/2006/main" noChangeAspect="1"/>
+                  </wp:cNvGraphicFramePr>
+                  <a:graphic xmlns:a="http://schemas.openxmlformats.org/drawingml/2006/main">
+                    <a:graphicData uri="http://schemas.openxmlformats.org/drawingml/2006/picture">
+                      <pic:pic xmlns:pic="http://schemas.openxmlformats.org/drawingml/2006/picture">
+                        <pic:nvPicPr>
+                          <pic:cNvPr id="3" name="Picture 3" descr="QRCode"/>
+                          <pic:cNvPicPr/>
+                        </pic:nvPicPr>
+                        <pic:blipFill>
+                          <a:blip r:embed="rId14" cstate="print">
+                            <a:extLst>
+                              <a:ext uri="{28A0092B-C50C-407E-A947-70E740481C1C}">
+                                <a14:useLocalDpi xmlns:a14="http://schemas.microsoft.com/office/drawing/2010/main" val="0"/>
+                              </a:ext>
+                            </a:extLst>
+                          </a:blip>
+                          <a:stretch>
+                            <a:fillRect/>
+                          </a:stretch>
+                        </pic:blipFill>
+                        <pic:spPr>
+                          <a:xfrm>
+                            <a:off x="0" y="0"/>
+                            <a:ext cx="1876425" cy="1876425"/>
+                          </a:xfrm>
+                          <a:prstGeom prst="rect">
+                            <a:avLst/>
+                          </a:prstGeom>
+                        </pic:spPr>
+                      </pic:pic>
+                    </a:graphicData>
+                  </a:graphic>
+                </wp:inline>
+              </w:drawing>
             </w:r>
           </w:p>
         </w:tc>
@@ -3997,16 +4043,6 @@
     <w:p>
       <w:pPr>
         <w:spacing w:after="0" w:line="240" w:lineRule="auto"/>
-        <w:rPr>
-          <w:bCs/>
-          <w:lang w:val="de-CH"/>
-        </w:rPr>
-      </w:pPr>
-    </w:p>
-    <w:p>
-      <w:pPr>
-        <w:spacing w:after="0" w:line="240" w:lineRule="auto"/>
-        <w:jc w:val="center"/>
         <w:rPr>
           <w:bCs/>
           <w:lang w:val="de-CH"/>
@@ -4048,6 +4084,36 @@
 </w:endnotes>
 </file>
 
+<file path=word/footer1.xml><?xml version="1.0" encoding="utf-8"?>
+<w:ftr xmlns:wpc="http://schemas.microsoft.com/office/word/2010/wordprocessingCanvas" xmlns:cx="http://schemas.microsoft.com/office/drawing/2014/chartex" xmlns:cx1="http://schemas.microsoft.com/office/drawing/2015/9/8/chartex" xmlns:cx2="http://schemas.microsoft.com/office/drawing/2015/10/21/chartex" xmlns:cx3="http://schemas.microsoft.com/office/drawing/2016/5/9/chartex" xmlns:cx4="http://schemas.microsoft.com/office/drawing/2016/5/10/chartex" xmlns:cx5="http://schemas.microsoft.com/office/drawing/2016/5/11/chartex" xmlns:cx6="http://schemas.microsoft.com/office/drawing/2016/5/12/chartex" xmlns:cx7="http://schemas.microsoft.com/office/drawing/2016/5/13/chartex" xmlns:cx8="http://schemas.microsoft.com/office/drawing/2016/5/14/chartex" xmlns:mc="http://schemas.openxmlformats.org/markup-compatibility/2006" xmlns:aink="http://schemas.microsoft.com/office/drawing/2016/ink" xmlns:am3d="http://schemas.microsoft.com/office/drawing/2017/model3d" xmlns:o="urn:schemas-microsoft-com:office:office" xmlns:r="http://schemas.openxmlformats.org/officeDocument/2006/relationships" xmlns:m="http://schemas.openxmlformats.org/officeDocument/2006/math" xmlns:v="urn:schemas-microsoft-com:vml" xmlns:wp14="http://schemas.microsoft.com/office/word/2010/wordprocessingDrawing" xmlns:wp="http://schemas.openxmlformats.org/drawingml/2006/wordprocessingDrawing" xmlns:w10="urn:schemas-microsoft-com:office:word" xmlns:w="http://schemas.openxmlformats.org/wordprocessingml/2006/main" xmlns:w14="http://schemas.microsoft.com/office/word/2010/wordml" xmlns:w15="http://schemas.microsoft.com/office/word/2012/wordml" xmlns:w16cex="http://schemas.microsoft.com/office/word/2018/wordml/cex" xmlns:w16cid="http://schemas.microsoft.com/office/word/2016/wordml/cid" xmlns:w16="http://schemas.microsoft.com/office/word/2018/wordml" xmlns:w16se="http://schemas.microsoft.com/office/word/2015/wordml/symex" xmlns:wpg="http://schemas.microsoft.com/office/word/2010/wordprocessingGroup" xmlns:wpi="http://schemas.microsoft.com/office/word/2010/wordprocessingInk" xmlns:wne="http://schemas.microsoft.com/office/word/2006/wordml" xmlns:wps="http://schemas.microsoft.com/office/word/2010/wordprocessingShape" mc:Ignorable="w14 w15 w16se w16cid w16 w16cex wp14">
+  <w:p>
+    <w:pPr>
+      <w:pStyle w:val="Footer"/>
+    </w:pPr>
+  </w:p>
+</w:ftr>
+</file>
+
+<file path=word/footer2.xml><?xml version="1.0" encoding="utf-8"?>
+<w:ftr xmlns:wpc="http://schemas.microsoft.com/office/word/2010/wordprocessingCanvas" xmlns:cx="http://schemas.microsoft.com/office/drawing/2014/chartex" xmlns:cx1="http://schemas.microsoft.com/office/drawing/2015/9/8/chartex" xmlns:cx2="http://schemas.microsoft.com/office/drawing/2015/10/21/chartex" xmlns:cx3="http://schemas.microsoft.com/office/drawing/2016/5/9/chartex" xmlns:cx4="http://schemas.microsoft.com/office/drawing/2016/5/10/chartex" xmlns:cx5="http://schemas.microsoft.com/office/drawing/2016/5/11/chartex" xmlns:cx6="http://schemas.microsoft.com/office/drawing/2016/5/12/chartex" xmlns:cx7="http://schemas.microsoft.com/office/drawing/2016/5/13/chartex" xmlns:cx8="http://schemas.microsoft.com/office/drawing/2016/5/14/chartex" xmlns:mc="http://schemas.openxmlformats.org/markup-compatibility/2006" xmlns:aink="http://schemas.microsoft.com/office/drawing/2016/ink" xmlns:am3d="http://schemas.microsoft.com/office/drawing/2017/model3d" xmlns:o="urn:schemas-microsoft-com:office:office" xmlns:r="http://schemas.openxmlformats.org/officeDocument/2006/relationships" xmlns:m="http://schemas.openxmlformats.org/officeDocument/2006/math" xmlns:v="urn:schemas-microsoft-com:vml" xmlns:wp14="http://schemas.microsoft.com/office/word/2010/wordprocessingDrawing" xmlns:wp="http://schemas.openxmlformats.org/drawingml/2006/wordprocessingDrawing" xmlns:w10="urn:schemas-microsoft-com:office:word" xmlns:w="http://schemas.openxmlformats.org/wordprocessingml/2006/main" xmlns:w14="http://schemas.microsoft.com/office/word/2010/wordml" xmlns:w15="http://schemas.microsoft.com/office/word/2012/wordml" xmlns:w16cex="http://schemas.microsoft.com/office/word/2018/wordml/cex" xmlns:w16cid="http://schemas.microsoft.com/office/word/2016/wordml/cid" xmlns:w16="http://schemas.microsoft.com/office/word/2018/wordml" xmlns:w16se="http://schemas.microsoft.com/office/word/2015/wordml/symex" xmlns:wpg="http://schemas.microsoft.com/office/word/2010/wordprocessingGroup" xmlns:wpi="http://schemas.microsoft.com/office/word/2010/wordprocessingInk" xmlns:wne="http://schemas.microsoft.com/office/word/2006/wordml" xmlns:wps="http://schemas.microsoft.com/office/word/2010/wordprocessingShape" mc:Ignorable="w14 w15 w16se w16cid w16 w16cex wp14">
+  <w:p>
+    <w:pPr>
+      <w:pStyle w:val="Footer"/>
+    </w:pPr>
+  </w:p>
+</w:ftr>
+</file>
+
+<file path=word/footer3.xml><?xml version="1.0" encoding="utf-8"?>
+<w:ftr xmlns:wpc="http://schemas.microsoft.com/office/word/2010/wordprocessingCanvas" xmlns:cx="http://schemas.microsoft.com/office/drawing/2014/chartex" xmlns:cx1="http://schemas.microsoft.com/office/drawing/2015/9/8/chartex" xmlns:cx2="http://schemas.microsoft.com/office/drawing/2015/10/21/chartex" xmlns:cx3="http://schemas.microsoft.com/office/drawing/2016/5/9/chartex" xmlns:cx4="http://schemas.microsoft.com/office/drawing/2016/5/10/chartex" xmlns:cx5="http://schemas.microsoft.com/office/drawing/2016/5/11/chartex" xmlns:cx6="http://schemas.microsoft.com/office/drawing/2016/5/12/chartex" xmlns:cx7="http://schemas.microsoft.com/office/drawing/2016/5/13/chartex" xmlns:cx8="http://schemas.microsoft.com/office/drawing/2016/5/14/chartex" xmlns:mc="http://schemas.openxmlformats.org/markup-compatibility/2006" xmlns:aink="http://schemas.microsoft.com/office/drawing/2016/ink" xmlns:am3d="http://schemas.microsoft.com/office/drawing/2017/model3d" xmlns:o="urn:schemas-microsoft-com:office:office" xmlns:r="http://schemas.openxmlformats.org/officeDocument/2006/relationships" xmlns:m="http://schemas.openxmlformats.org/officeDocument/2006/math" xmlns:v="urn:schemas-microsoft-com:vml" xmlns:wp14="http://schemas.microsoft.com/office/word/2010/wordprocessingDrawing" xmlns:wp="http://schemas.openxmlformats.org/drawingml/2006/wordprocessingDrawing" xmlns:w10="urn:schemas-microsoft-com:office:word" xmlns:w="http://schemas.openxmlformats.org/wordprocessingml/2006/main" xmlns:w14="http://schemas.microsoft.com/office/word/2010/wordml" xmlns:w15="http://schemas.microsoft.com/office/word/2012/wordml" xmlns:w16cex="http://schemas.microsoft.com/office/word/2018/wordml/cex" xmlns:w16cid="http://schemas.microsoft.com/office/word/2016/wordml/cid" xmlns:w16="http://schemas.microsoft.com/office/word/2018/wordml" xmlns:w16se="http://schemas.microsoft.com/office/word/2015/wordml/symex" xmlns:wpg="http://schemas.microsoft.com/office/word/2010/wordprocessingGroup" xmlns:wpi="http://schemas.microsoft.com/office/word/2010/wordprocessingInk" xmlns:wne="http://schemas.microsoft.com/office/word/2006/wordml" xmlns:wps="http://schemas.microsoft.com/office/word/2010/wordprocessingShape" mc:Ignorable="w14 w15 w16se w16cid w16 w16cex wp14">
+  <w:p>
+    <w:pPr>
+      <w:pStyle w:val="Footer"/>
+    </w:pPr>
+  </w:p>
+</w:ftr>
+</file>
+
 <file path=word/footnotes.xml><?xml version="1.0" encoding="utf-8"?>
 <w:footnotes xmlns:wpc="http://schemas.microsoft.com/office/word/2010/wordprocessingCanvas" xmlns:cx="http://schemas.microsoft.com/office/drawing/2014/chartex" xmlns:cx1="http://schemas.microsoft.com/office/drawing/2015/9/8/chartex" xmlns:cx2="http://schemas.microsoft.com/office/drawing/2015/10/21/chartex" xmlns:cx3="http://schemas.microsoft.com/office/drawing/2016/5/9/chartex" xmlns:cx4="http://schemas.microsoft.com/office/drawing/2016/5/10/chartex" xmlns:cx5="http://schemas.microsoft.com/office/drawing/2016/5/11/chartex" xmlns:cx6="http://schemas.microsoft.com/office/drawing/2016/5/12/chartex" xmlns:cx7="http://schemas.microsoft.com/office/drawing/2016/5/13/chartex" xmlns:cx8="http://schemas.microsoft.com/office/drawing/2016/5/14/chartex" xmlns:mc="http://schemas.openxmlformats.org/markup-compatibility/2006" xmlns:aink="http://schemas.microsoft.com/office/drawing/2016/ink" xmlns:am3d="http://schemas.microsoft.com/office/drawing/2017/model3d" xmlns:o="urn:schemas-microsoft-com:office:office" xmlns:r="http://schemas.openxmlformats.org/officeDocument/2006/relationships" xmlns:m="http://schemas.openxmlformats.org/officeDocument/2006/math" xmlns:v="urn:schemas-microsoft-com:vml" xmlns:wp14="http://schemas.microsoft.com/office/word/2010/wordprocessingDrawing" xmlns:wp="http://schemas.openxmlformats.org/drawingml/2006/wordprocessingDrawing" xmlns:w10="urn:schemas-microsoft-com:office:word" xmlns:w="http://schemas.openxmlformats.org/wordprocessingml/2006/main" xmlns:w14="http://schemas.microsoft.com/office/word/2010/wordml" xmlns:w15="http://schemas.microsoft.com/office/word/2012/wordml" xmlns:w16cex="http://schemas.microsoft.com/office/word/2018/wordml/cex" xmlns:w16cid="http://schemas.microsoft.com/office/word/2016/wordml/cid" xmlns:w16="http://schemas.microsoft.com/office/word/2018/wordml" xmlns:w16se="http://schemas.microsoft.com/office/word/2015/wordml/symex" xmlns:wpg="http://schemas.microsoft.com/office/word/2010/wordprocessingGroup" xmlns:wpi="http://schemas.microsoft.com/office/word/2010/wordprocessingInk" xmlns:wne="http://schemas.microsoft.com/office/word/2006/wordml" xmlns:wps="http://schemas.microsoft.com/office/word/2010/wordprocessingShape" mc:Ignorable="w14 w15 w16se w16cid w16 w16cex wp14">
   <w:footnote w:type="separator" w:id="-1">
@@ -4074,6 +4140,16 @@
 </file>
 
 <file path=word/header1.xml><?xml version="1.0" encoding="utf-8"?>
+<w:hdr xmlns:wpc="http://schemas.microsoft.com/office/word/2010/wordprocessingCanvas" xmlns:cx="http://schemas.microsoft.com/office/drawing/2014/chartex" xmlns:cx1="http://schemas.microsoft.com/office/drawing/2015/9/8/chartex" xmlns:cx2="http://schemas.microsoft.com/office/drawing/2015/10/21/chartex" xmlns:cx3="http://schemas.microsoft.com/office/drawing/2016/5/9/chartex" xmlns:cx4="http://schemas.microsoft.com/office/drawing/2016/5/10/chartex" xmlns:cx5="http://schemas.microsoft.com/office/drawing/2016/5/11/chartex" xmlns:cx6="http://schemas.microsoft.com/office/drawing/2016/5/12/chartex" xmlns:cx7="http://schemas.microsoft.com/office/drawing/2016/5/13/chartex" xmlns:cx8="http://schemas.microsoft.com/office/drawing/2016/5/14/chartex" xmlns:mc="http://schemas.openxmlformats.org/markup-compatibility/2006" xmlns:aink="http://schemas.microsoft.com/office/drawing/2016/ink" xmlns:am3d="http://schemas.microsoft.com/office/drawing/2017/model3d" xmlns:o="urn:schemas-microsoft-com:office:office" xmlns:r="http://schemas.openxmlformats.org/officeDocument/2006/relationships" xmlns:m="http://schemas.openxmlformats.org/officeDocument/2006/math" xmlns:v="urn:schemas-microsoft-com:vml" xmlns:wp14="http://schemas.microsoft.com/office/word/2010/wordprocessingDrawing" xmlns:wp="http://schemas.openxmlformats.org/drawingml/2006/wordprocessingDrawing" xmlns:w10="urn:schemas-microsoft-com:office:word" xmlns:w="http://schemas.openxmlformats.org/wordprocessingml/2006/main" xmlns:w14="http://schemas.microsoft.com/office/word/2010/wordml" xmlns:w15="http://schemas.microsoft.com/office/word/2012/wordml" xmlns:w16cex="http://schemas.microsoft.com/office/word/2018/wordml/cex" xmlns:w16cid="http://schemas.microsoft.com/office/word/2016/wordml/cid" xmlns:w16="http://schemas.microsoft.com/office/word/2018/wordml" xmlns:w16se="http://schemas.microsoft.com/office/word/2015/wordml/symex" xmlns:wpg="http://schemas.microsoft.com/office/word/2010/wordprocessingGroup" xmlns:wpi="http://schemas.microsoft.com/office/word/2010/wordprocessingInk" xmlns:wne="http://schemas.microsoft.com/office/word/2006/wordml" xmlns:wps="http://schemas.microsoft.com/office/word/2010/wordprocessingShape" mc:Ignorable="w14 w15 w16se w16cid w16 w16cex wp14">
+  <w:p>
+    <w:pPr>
+      <w:pStyle w:val="Header"/>
+    </w:pPr>
+  </w:p>
+</w:hdr>
+</file>
+
+<file path=word/header2.xml><?xml version="1.0" encoding="utf-8"?>
 <w:hdr xmlns:wpc="http://schemas.microsoft.com/office/word/2010/wordprocessingCanvas" xmlns:cx="http://schemas.microsoft.com/office/drawing/2014/chartex" xmlns:cx1="http://schemas.microsoft.com/office/drawing/2015/9/8/chartex" xmlns:cx2="http://schemas.microsoft.com/office/drawing/2015/10/21/chartex" xmlns:cx3="http://schemas.microsoft.com/office/drawing/2016/5/9/chartex" xmlns:cx4="http://schemas.microsoft.com/office/drawing/2016/5/10/chartex" xmlns:cx5="http://schemas.microsoft.com/office/drawing/2016/5/11/chartex" xmlns:cx6="http://schemas.microsoft.com/office/drawing/2016/5/12/chartex" xmlns:cx7="http://schemas.microsoft.com/office/drawing/2016/5/13/chartex" xmlns:cx8="http://schemas.microsoft.com/office/drawing/2016/5/14/chartex" xmlns:mc="http://schemas.openxmlformats.org/markup-compatibility/2006" xmlns:aink="http://schemas.microsoft.com/office/drawing/2016/ink" xmlns:am3d="http://schemas.microsoft.com/office/drawing/2017/model3d" xmlns:o="urn:schemas-microsoft-com:office:office" xmlns:r="http://schemas.openxmlformats.org/officeDocument/2006/relationships" xmlns:m="http://schemas.openxmlformats.org/officeDocument/2006/math" xmlns:v="urn:schemas-microsoft-com:vml" xmlns:wp14="http://schemas.microsoft.com/office/word/2010/wordprocessingDrawing" xmlns:wp="http://schemas.openxmlformats.org/drawingml/2006/wordprocessingDrawing" xmlns:w10="urn:schemas-microsoft-com:office:word" xmlns:w="http://schemas.openxmlformats.org/wordprocessingml/2006/main" xmlns:w14="http://schemas.microsoft.com/office/word/2010/wordml" xmlns:w15="http://schemas.microsoft.com/office/word/2012/wordml" xmlns:w16cex="http://schemas.microsoft.com/office/word/2018/wordml/cex" xmlns:w16cid="http://schemas.microsoft.com/office/word/2016/wordml/cid" xmlns:w16="http://schemas.microsoft.com/office/word/2018/wordml" xmlns:w16se="http://schemas.microsoft.com/office/word/2015/wordml/symex" xmlns:wpg="http://schemas.microsoft.com/office/word/2010/wordprocessingGroup" xmlns:wpi="http://schemas.microsoft.com/office/word/2010/wordprocessingInk" xmlns:wne="http://schemas.microsoft.com/office/word/2006/wordml" xmlns:wps="http://schemas.microsoft.com/office/word/2010/wordprocessingShape" mc:Ignorable="w14 w15 w16se w16cid w16 w16cex wp14">
   <w:tbl>
     <w:tblPr>
@@ -4107,7 +4183,7 @@
         </w:tcPr>
         <w:p>
           <w:pPr>
-            <w:pStyle w:val="Kopfzeile"/>
+            <w:pStyle w:val="Header"/>
             <w:rPr>
               <w:rFonts w:asciiTheme="majorHAnsi" w:eastAsiaTheme="majorEastAsia" w:hAnsiTheme="majorHAnsi" w:cstheme="majorBidi"/>
               <w:sz w:val="36"/>
@@ -4176,7 +4252,7 @@
         </w:tcPr>
         <w:p>
           <w:pPr>
-            <w:pStyle w:val="Kopfzeile"/>
+            <w:pStyle w:val="Header"/>
             <w:jc w:val="right"/>
             <w:rPr>
               <w:rFonts w:eastAsiaTheme="majorEastAsia" w:cstheme="majorBidi"/>
@@ -4221,7 +4297,7 @@
         </w:p>
         <w:p>
           <w:pPr>
-            <w:pStyle w:val="Kopfzeile"/>
+            <w:pStyle w:val="Header"/>
             <w:jc w:val="right"/>
             <w:rPr>
               <w:rFonts w:asciiTheme="majorHAnsi" w:eastAsiaTheme="majorEastAsia" w:hAnsiTheme="majorHAnsi" w:cstheme="majorBidi"/>
@@ -4247,12 +4323,22 @@
   </w:tbl>
   <w:p>
     <w:pPr>
-      <w:pStyle w:val="Kopfzeile"/>
+      <w:pStyle w:val="Header"/>
     </w:pPr>
   </w:p>
   <w:p>
     <w:pPr>
-      <w:pStyle w:val="Kopfzeile"/>
+      <w:pStyle w:val="Header"/>
+    </w:pPr>
+  </w:p>
+</w:hdr>
+</file>
+
+<file path=word/header3.xml><?xml version="1.0" encoding="utf-8"?>
+<w:hdr xmlns:wpc="http://schemas.microsoft.com/office/word/2010/wordprocessingCanvas" xmlns:cx="http://schemas.microsoft.com/office/drawing/2014/chartex" xmlns:cx1="http://schemas.microsoft.com/office/drawing/2015/9/8/chartex" xmlns:cx2="http://schemas.microsoft.com/office/drawing/2015/10/21/chartex" xmlns:cx3="http://schemas.microsoft.com/office/drawing/2016/5/9/chartex" xmlns:cx4="http://schemas.microsoft.com/office/drawing/2016/5/10/chartex" xmlns:cx5="http://schemas.microsoft.com/office/drawing/2016/5/11/chartex" xmlns:cx6="http://schemas.microsoft.com/office/drawing/2016/5/12/chartex" xmlns:cx7="http://schemas.microsoft.com/office/drawing/2016/5/13/chartex" xmlns:cx8="http://schemas.microsoft.com/office/drawing/2016/5/14/chartex" xmlns:mc="http://schemas.openxmlformats.org/markup-compatibility/2006" xmlns:aink="http://schemas.microsoft.com/office/drawing/2016/ink" xmlns:am3d="http://schemas.microsoft.com/office/drawing/2017/model3d" xmlns:o="urn:schemas-microsoft-com:office:office" xmlns:r="http://schemas.openxmlformats.org/officeDocument/2006/relationships" xmlns:m="http://schemas.openxmlformats.org/officeDocument/2006/math" xmlns:v="urn:schemas-microsoft-com:vml" xmlns:wp14="http://schemas.microsoft.com/office/word/2010/wordprocessingDrawing" xmlns:wp="http://schemas.openxmlformats.org/drawingml/2006/wordprocessingDrawing" xmlns:w10="urn:schemas-microsoft-com:office:word" xmlns:w="http://schemas.openxmlformats.org/wordprocessingml/2006/main" xmlns:w14="http://schemas.microsoft.com/office/word/2010/wordml" xmlns:w15="http://schemas.microsoft.com/office/word/2012/wordml" xmlns:w16cex="http://schemas.microsoft.com/office/word/2018/wordml/cex" xmlns:w16cid="http://schemas.microsoft.com/office/word/2016/wordml/cid" xmlns:w16="http://schemas.microsoft.com/office/word/2018/wordml" xmlns:w16se="http://schemas.microsoft.com/office/word/2015/wordml/symex" xmlns:wpg="http://schemas.microsoft.com/office/word/2010/wordprocessingGroup" xmlns:wpi="http://schemas.microsoft.com/office/word/2010/wordprocessingInk" xmlns:wne="http://schemas.microsoft.com/office/word/2006/wordml" xmlns:wps="http://schemas.microsoft.com/office/word/2010/wordprocessingShape" mc:Ignorable="w14 w15 w16se w16cid w16 w16cex wp14">
+  <w:p>
+    <w:pPr>
+      <w:pStyle w:val="Header"/>
     </w:pPr>
   </w:p>
 </w:hdr>
@@ -4802,18 +4888,18 @@
     <w:lsdException w:name="Unresolved Mention" w:semiHidden="1" w:unhideWhenUsed="1"/>
     <w:lsdException w:name="Smart Link" w:semiHidden="1" w:unhideWhenUsed="1"/>
   </w:latentStyles>
-  <w:style w:type="paragraph" w:default="1" w:styleId="Standard">
+  <w:style w:type="paragraph" w:default="1" w:styleId="Normal">
     <w:name w:val="Normal"/>
     <w:qFormat/>
     <w:rsid w:val="0076746D"/>
   </w:style>
-  <w:style w:type="character" w:default="1" w:styleId="Absatz-Standardschriftart">
+  <w:style w:type="character" w:default="1" w:styleId="DefaultParagraphFont">
     <w:name w:val="Default Paragraph Font"/>
     <w:uiPriority w:val="1"/>
     <w:semiHidden/>
     <w:unhideWhenUsed/>
   </w:style>
-  <w:style w:type="table" w:default="1" w:styleId="NormaleTabelle">
+  <w:style w:type="table" w:default="1" w:styleId="TableNormal">
     <w:name w:val="Normal Table"/>
     <w:uiPriority w:val="99"/>
     <w:semiHidden/>
@@ -4828,16 +4914,16 @@
       </w:tblCellMar>
     </w:tblPr>
   </w:style>
-  <w:style w:type="numbering" w:default="1" w:styleId="KeineListe">
+  <w:style w:type="numbering" w:default="1" w:styleId="NoList">
     <w:name w:val="No List"/>
     <w:uiPriority w:val="99"/>
     <w:semiHidden/>
     <w:unhideWhenUsed/>
   </w:style>
-  <w:style w:type="paragraph" w:styleId="Sprechblasentext">
+  <w:style w:type="paragraph" w:styleId="BalloonText">
     <w:name w:val="Balloon Text"/>
-    <w:basedOn w:val="Standard"/>
-    <w:link w:val="SprechblasentextZchn"/>
+    <w:basedOn w:val="Normal"/>
+    <w:link w:val="BalloonTextChar"/>
     <w:uiPriority w:val="99"/>
     <w:semiHidden/>
     <w:unhideWhenUsed/>
@@ -4851,10 +4937,10 @@
       <w:szCs w:val="16"/>
     </w:rPr>
   </w:style>
-  <w:style w:type="character" w:customStyle="1" w:styleId="SprechblasentextZchn">
-    <w:name w:val="Sprechblasentext Zchn"/>
-    <w:basedOn w:val="Absatz-Standardschriftart"/>
-    <w:link w:val="Sprechblasentext"/>
+  <w:style w:type="character" w:customStyle="1" w:styleId="BalloonTextChar">
+    <w:name w:val="Balloon Text Char"/>
+    <w:basedOn w:val="DefaultParagraphFont"/>
+    <w:link w:val="BalloonText"/>
     <w:uiPriority w:val="99"/>
     <w:semiHidden/>
     <w:rsid w:val="005B315B"/>
@@ -4864,10 +4950,10 @@
       <w:szCs w:val="16"/>
     </w:rPr>
   </w:style>
-  <w:style w:type="paragraph" w:styleId="Kopfzeile">
+  <w:style w:type="paragraph" w:styleId="Header">
     <w:name w:val="header"/>
-    <w:basedOn w:val="Standard"/>
-    <w:link w:val="KopfzeileZchn"/>
+    <w:basedOn w:val="Normal"/>
+    <w:link w:val="HeaderChar"/>
     <w:uiPriority w:val="99"/>
     <w:unhideWhenUsed/>
     <w:rsid w:val="005B315B"/>
@@ -4879,17 +4965,17 @@
       <w:spacing w:after="0" w:line="240" w:lineRule="auto"/>
     </w:pPr>
   </w:style>
-  <w:style w:type="character" w:customStyle="1" w:styleId="KopfzeileZchn">
-    <w:name w:val="Kopfzeile Zchn"/>
-    <w:basedOn w:val="Absatz-Standardschriftart"/>
-    <w:link w:val="Kopfzeile"/>
+  <w:style w:type="character" w:customStyle="1" w:styleId="HeaderChar">
+    <w:name w:val="Header Char"/>
+    <w:basedOn w:val="DefaultParagraphFont"/>
+    <w:link w:val="Header"/>
     <w:uiPriority w:val="99"/>
     <w:rsid w:val="005B315B"/>
   </w:style>
-  <w:style w:type="paragraph" w:styleId="Fuzeile">
+  <w:style w:type="paragraph" w:styleId="Footer">
     <w:name w:val="footer"/>
-    <w:basedOn w:val="Standard"/>
-    <w:link w:val="FuzeileZchn"/>
+    <w:basedOn w:val="Normal"/>
+    <w:link w:val="FooterChar"/>
     <w:uiPriority w:val="99"/>
     <w:unhideWhenUsed/>
     <w:rsid w:val="005B315B"/>
@@ -4901,16 +4987,16 @@
       <w:spacing w:after="0" w:line="240" w:lineRule="auto"/>
     </w:pPr>
   </w:style>
-  <w:style w:type="character" w:customStyle="1" w:styleId="FuzeileZchn">
-    <w:name w:val="Fußzeile Zchn"/>
-    <w:basedOn w:val="Absatz-Standardschriftart"/>
-    <w:link w:val="Fuzeile"/>
+  <w:style w:type="character" w:customStyle="1" w:styleId="FooterChar">
+    <w:name w:val="Footer Char"/>
+    <w:basedOn w:val="DefaultParagraphFont"/>
+    <w:link w:val="Footer"/>
     <w:uiPriority w:val="99"/>
     <w:rsid w:val="005B315B"/>
   </w:style>
   <w:style w:type="character" w:styleId="Hyperlink">
     <w:name w:val="Hyperlink"/>
-    <w:basedOn w:val="Absatz-Standardschriftart"/>
+    <w:basedOn w:val="DefaultParagraphFont"/>
     <w:uiPriority w:val="99"/>
     <w:unhideWhenUsed/>
     <w:rsid w:val="005B315B"/>
@@ -4919,9 +5005,9 @@
       <w:u w:val="single"/>
     </w:rPr>
   </w:style>
-  <w:style w:type="paragraph" w:styleId="Listenabsatz">
+  <w:style w:type="paragraph" w:styleId="ListParagraph">
     <w:name w:val="List Paragraph"/>
-    <w:basedOn w:val="Standard"/>
+    <w:basedOn w:val="Normal"/>
     <w:uiPriority w:val="34"/>
     <w:qFormat/>
     <w:rsid w:val="00864BAD"/>
@@ -4930,9 +5016,9 @@
       <w:contextualSpacing/>
     </w:pPr>
   </w:style>
-  <w:style w:type="table" w:styleId="Tabellenraster">
+  <w:style w:type="table" w:styleId="TableGrid">
     <w:name w:val="Table Grid"/>
-    <w:basedOn w:val="NormaleTabelle"/>
+    <w:basedOn w:val="TableNormal"/>
     <w:uiPriority w:val="59"/>
     <w:rsid w:val="00CA39BA"/>
     <w:pPr>

</xml_diff>

<commit_message>
Mainly working, still problems with formatting.
</commit_message>
<xml_diff>
--- a/zz Rechnungs Test Vorlage - Automatisiert.docx
+++ b/zz Rechnungs Test Vorlage - Automatisiert.docx
@@ -422,9 +422,8 @@
           <w:u w:val="single"/>
           <w:lang w:val="de-CH"/>
         </w:rPr>
-        <w:t>[--</w:t>
-      </w:r>
-      <w:proofErr w:type="spellStart"/>
+        <w:t>[--AuftragI</w:t>
+      </w:r>
       <w:r>
         <w:rPr>
           <w:sz w:val="24"/>
@@ -432,18 +431,8 @@
           <w:u w:val="single"/>
           <w:lang w:val="de-CH"/>
         </w:rPr>
-        <w:t>AuftragI</w:t>
-      </w:r>
-      <w:r>
-        <w:rPr>
-          <w:sz w:val="24"/>
-          <w:szCs w:val="24"/>
-          <w:u w:val="single"/>
-          <w:lang w:val="de-CH"/>
-        </w:rPr>
         <w:t>D</w:t>
       </w:r>
-      <w:proofErr w:type="spellEnd"/>
       <w:r>
         <w:rPr>
           <w:sz w:val="24"/>
@@ -1322,7 +1311,6 @@
                 <w:lang w:val="en-US"/>
               </w:rPr>
             </w:pPr>
-            <w:proofErr w:type="spellStart"/>
             <w:r>
               <w:rPr>
                 <w:rFonts w:ascii="Calibri" w:eastAsia="Times New Roman" w:hAnsi="Calibri" w:cs="Calibri"/>
@@ -1331,7 +1319,6 @@
               </w:rPr>
               <w:t>KundenID</w:t>
             </w:r>
-            <w:proofErr w:type="spellEnd"/>
           </w:p>
         </w:tc>
         <w:tc>
@@ -1356,15 +1343,7 @@
             </w:pPr>
             <w:bookmarkStart w:id="12" w:name="KundenID"/>
             <w:r>
-              <w:t>[--</w:t>
-            </w:r>
-            <w:proofErr w:type="spellStart"/>
-            <w:r>
-              <w:t>KundenID</w:t>
-            </w:r>
-            <w:proofErr w:type="spellEnd"/>
-            <w:r>
-              <w:t>--]</w:t>
+              <w:t>[--KundenID--]</w:t>
             </w:r>
             <w:bookmarkEnd w:id="12"/>
           </w:p>
@@ -1397,7 +1376,6 @@
                 <w:lang w:val="en-US"/>
               </w:rPr>
             </w:pPr>
-            <w:proofErr w:type="spellStart"/>
             <w:r>
               <w:rPr>
                 <w:rFonts w:ascii="Calibri" w:eastAsia="Times New Roman" w:hAnsi="Calibri" w:cs="Calibri"/>
@@ -1406,7 +1384,6 @@
               </w:rPr>
               <w:t>Kindervornamen</w:t>
             </w:r>
-            <w:proofErr w:type="spellEnd"/>
           </w:p>
         </w:tc>
         <w:tc>
@@ -1468,7 +1445,6 @@
                 <w:lang w:val="en-US"/>
               </w:rPr>
             </w:pPr>
-            <w:proofErr w:type="spellStart"/>
             <w:r>
               <w:rPr>
                 <w:rFonts w:ascii="Calibri" w:eastAsia="Times New Roman" w:hAnsi="Calibri" w:cs="Calibri"/>
@@ -1477,7 +1453,6 @@
               </w:rPr>
               <w:t>Rechnungsbeschreibung</w:t>
             </w:r>
-            <w:proofErr w:type="spellEnd"/>
           </w:p>
         </w:tc>
         <w:tc>
@@ -1636,7 +1611,6 @@
                 <w:lang w:val="en-US"/>
               </w:rPr>
             </w:pPr>
-            <w:proofErr w:type="spellStart"/>
             <w:r>
               <w:rPr>
                 <w:rFonts w:ascii="Calibri" w:eastAsia="Times New Roman" w:hAnsi="Calibri" w:cs="Calibri"/>
@@ -1645,7 +1619,6 @@
               </w:rPr>
               <w:t>Preisliste</w:t>
             </w:r>
-            <w:proofErr w:type="spellEnd"/>
           </w:p>
         </w:tc>
         <w:tc>
@@ -1675,25 +1648,7 @@
                 <w:color w:val="000000"/>
                 <w:lang w:val="en-US"/>
               </w:rPr>
-              <w:t>[--</w:t>
-            </w:r>
-            <w:proofErr w:type="spellStart"/>
-            <w:r>
-              <w:rPr>
-                <w:rFonts w:ascii="Calibri" w:eastAsia="Times New Roman" w:hAnsi="Calibri" w:cs="Calibri"/>
-                <w:color w:val="000000"/>
-                <w:lang w:val="en-US"/>
-              </w:rPr>
-              <w:t>Preisliste</w:t>
-            </w:r>
-            <w:proofErr w:type="spellEnd"/>
-            <w:r>
-              <w:rPr>
-                <w:rFonts w:ascii="Calibri" w:eastAsia="Times New Roman" w:hAnsi="Calibri" w:cs="Calibri"/>
-                <w:color w:val="000000"/>
-                <w:lang w:val="en-US"/>
-              </w:rPr>
-              <w:t>--]</w:t>
+              <w:t>[--Preisliste--]</w:t>
             </w:r>
             <w:bookmarkEnd w:id="15"/>
           </w:p>
@@ -1726,7 +1681,6 @@
                 <w:lang w:val="en-US"/>
               </w:rPr>
             </w:pPr>
-            <w:proofErr w:type="spellStart"/>
             <w:r>
               <w:rPr>
                 <w:rFonts w:ascii="Calibri" w:eastAsia="Times New Roman" w:hAnsi="Calibri" w:cs="Calibri"/>
@@ -1735,7 +1689,6 @@
               </w:rPr>
               <w:t>AuftragID</w:t>
             </w:r>
-            <w:proofErr w:type="spellEnd"/>
           </w:p>
         </w:tc>
         <w:tc>
@@ -1765,27 +1718,7 @@
                 <w:u w:val="single"/>
                 <w:lang w:val="de-CH"/>
               </w:rPr>
-              <w:t>[--</w:t>
-            </w:r>
-            <w:proofErr w:type="spellStart"/>
-            <w:r>
-              <w:rPr>
-                <w:rFonts w:ascii="Calibri" w:eastAsia="Times New Roman" w:hAnsi="Calibri" w:cs="Calibri"/>
-                <w:color w:val="000000"/>
-                <w:u w:val="single"/>
-                <w:lang w:val="de-CH"/>
-              </w:rPr>
-              <w:t>AuftragID</w:t>
-            </w:r>
-            <w:proofErr w:type="spellEnd"/>
-            <w:r>
-              <w:rPr>
-                <w:rFonts w:ascii="Calibri" w:eastAsia="Times New Roman" w:hAnsi="Calibri" w:cs="Calibri"/>
-                <w:color w:val="000000"/>
-                <w:u w:val="single"/>
-                <w:lang w:val="de-CH"/>
-              </w:rPr>
-              <w:t>--]</w:t>
+              <w:t>[--AuftragID--]</w:t>
             </w:r>
           </w:p>
         </w:tc>
@@ -2479,7 +2412,6 @@
                 <w:color w:val="000000"/>
                 <w:lang w:val="en-US"/>
               </w:rPr>
-              <w:lastRenderedPageBreak/>
               <w:t>Kundenname</w:t>
             </w:r>
             <w:proofErr w:type="spellEnd"/>
@@ -2710,6 +2642,7 @@
                 <w:color w:val="000000"/>
                 <w:lang w:val="en-US"/>
               </w:rPr>
+              <w:lastRenderedPageBreak/>
               <w:t>Amount</w:t>
             </w:r>
           </w:p>
@@ -2844,7 +2777,7 @@
             <w:tcBorders>
               <w:top w:val="single" w:sz="4" w:space="0" w:color="FFFFFF"/>
               <w:left w:val="nil"/>
-              <w:bottom w:val="nil"/>
+              <w:bottom w:val="single" w:sz="4" w:space="0" w:color="FFFFFF"/>
               <w:right w:val="single" w:sz="4" w:space="0" w:color="FFFFFF"/>
             </w:tcBorders>
             <w:shd w:val="clear" w:color="B8CCE4" w:fill="B8CCE4"/>
@@ -2878,10 +2811,164 @@
             <w:tcBorders>
               <w:top w:val="single" w:sz="4" w:space="0" w:color="FFFFFF"/>
               <w:left w:val="nil"/>
+              <w:bottom w:val="single" w:sz="4" w:space="0" w:color="FFFFFF"/>
+              <w:right w:val="single" w:sz="4" w:space="0" w:color="FFFFFF"/>
+            </w:tcBorders>
+            <w:shd w:val="clear" w:color="B8CCE4" w:fill="B8CCE4"/>
+          </w:tcPr>
+          <w:p>
+            <w:pPr>
+              <w:spacing w:after="0" w:line="240" w:lineRule="auto"/>
+              <w:rPr>
+                <w:lang w:val="de-CH"/>
+              </w:rPr>
+            </w:pPr>
+            <w:r>
+              <w:rPr>
+                <w:lang w:val="de-CH"/>
+              </w:rPr>
+              <w:t>[--</w:t>
+            </w:r>
+            <w:proofErr w:type="spellStart"/>
+            <w:r>
+              <w:rPr>
+                <w:lang w:val="de-CH"/>
+              </w:rPr>
+              <w:t>BillInformation</w:t>
+            </w:r>
+            <w:proofErr w:type="spellEnd"/>
+            <w:r>
+              <w:rPr>
+                <w:lang w:val="de-CH"/>
+              </w:rPr>
+              <w:t>--]</w:t>
+            </w:r>
+          </w:p>
+        </w:tc>
+      </w:tr>
+      <w:tr>
+        <w:trPr>
+          <w:trHeight w:val="288"/>
+        </w:trPr>
+        <w:tc>
+          <w:tcPr>
+            <w:tcW w:w="2668" w:type="dxa"/>
+            <w:tcBorders>
+              <w:top w:val="single" w:sz="4" w:space="0" w:color="FFFFFF"/>
+              <w:left w:val="nil"/>
+              <w:bottom w:val="single" w:sz="4" w:space="0" w:color="FFFFFF"/>
+              <w:right w:val="single" w:sz="4" w:space="0" w:color="FFFFFF"/>
+            </w:tcBorders>
+            <w:shd w:val="clear" w:color="B8CCE4" w:fill="B8CCE4"/>
+            <w:noWrap/>
+            <w:vAlign w:val="bottom"/>
+          </w:tcPr>
+          <w:p>
+            <w:pPr>
+              <w:spacing w:after="0" w:line="240" w:lineRule="auto"/>
+              <w:rPr>
+                <w:rFonts w:ascii="Calibri" w:eastAsia="Times New Roman" w:hAnsi="Calibri" w:cs="Calibri"/>
+                <w:color w:val="000000"/>
+                <w:lang w:val="en-US"/>
+              </w:rPr>
+            </w:pPr>
+            <w:r>
+              <w:rPr>
+                <w:rFonts w:ascii="Calibri" w:eastAsia="Times New Roman" w:hAnsi="Calibri" w:cs="Calibri"/>
+                <w:color w:val="000000"/>
+                <w:lang w:val="en-US"/>
+              </w:rPr>
+              <w:t>Filename</w:t>
+            </w:r>
+          </w:p>
+        </w:tc>
+        <w:tc>
+          <w:tcPr>
+            <w:tcW w:w="7397" w:type="dxa"/>
+            <w:tcBorders>
+              <w:top w:val="single" w:sz="4" w:space="0" w:color="FFFFFF"/>
+              <w:left w:val="nil"/>
+              <w:bottom w:val="single" w:sz="4" w:space="0" w:color="FFFFFF"/>
+              <w:right w:val="single" w:sz="4" w:space="0" w:color="FFFFFF"/>
+            </w:tcBorders>
+            <w:shd w:val="clear" w:color="B8CCE4" w:fill="B8CCE4"/>
+          </w:tcPr>
+          <w:p>
+            <w:pPr>
+              <w:spacing w:after="0" w:line="240" w:lineRule="auto"/>
+              <w:rPr>
+                <w:lang w:val="de-CH"/>
+              </w:rPr>
+            </w:pPr>
+            <w:r>
+              <w:rPr>
+                <w:lang w:val="de-CH"/>
+              </w:rPr>
+              <w:t>[--</w:t>
+            </w:r>
+            <w:r>
+              <w:rPr>
+                <w:lang w:val="de-CH"/>
+              </w:rPr>
+              <w:t>Filename</w:t>
+            </w:r>
+            <w:r>
+              <w:rPr>
+                <w:lang w:val="de-CH"/>
+              </w:rPr>
+              <w:t>--]</w:t>
+            </w:r>
+          </w:p>
+        </w:tc>
+      </w:tr>
+      <w:tr>
+        <w:trPr>
+          <w:trHeight w:val="288"/>
+        </w:trPr>
+        <w:tc>
+          <w:tcPr>
+            <w:tcW w:w="2668" w:type="dxa"/>
+            <w:tcBorders>
+              <w:top w:val="single" w:sz="4" w:space="0" w:color="FFFFFF"/>
+              <w:left w:val="nil"/>
               <w:bottom w:val="nil"/>
               <w:right w:val="single" w:sz="4" w:space="0" w:color="FFFFFF"/>
             </w:tcBorders>
             <w:shd w:val="clear" w:color="B8CCE4" w:fill="B8CCE4"/>
+            <w:noWrap/>
+            <w:vAlign w:val="bottom"/>
+          </w:tcPr>
+          <w:p>
+            <w:pPr>
+              <w:spacing w:after="0" w:line="240" w:lineRule="auto"/>
+              <w:rPr>
+                <w:rFonts w:ascii="Calibri" w:eastAsia="Times New Roman" w:hAnsi="Calibri" w:cs="Calibri"/>
+                <w:color w:val="000000"/>
+                <w:lang w:val="en-US"/>
+              </w:rPr>
+            </w:pPr>
+            <w:proofErr w:type="spellStart"/>
+            <w:r>
+              <w:rPr>
+                <w:rFonts w:ascii="Calibri" w:eastAsia="Times New Roman" w:hAnsi="Calibri" w:cs="Calibri"/>
+                <w:color w:val="000000"/>
+                <w:lang w:val="en-US"/>
+              </w:rPr>
+              <w:t>Filepath</w:t>
+            </w:r>
+            <w:proofErr w:type="spellEnd"/>
+          </w:p>
+        </w:tc>
+        <w:tc>
+          <w:tcPr>
+            <w:tcW w:w="7397" w:type="dxa"/>
+            <w:tcBorders>
+              <w:top w:val="single" w:sz="4" w:space="0" w:color="FFFFFF"/>
+              <w:left w:val="nil"/>
+              <w:bottom w:val="nil"/>
+              <w:right w:val="single" w:sz="4" w:space="0" w:color="FFFFFF"/>
+            </w:tcBorders>
+            <w:shd w:val="clear" w:color="B8CCE4" w:fill="B8CCE4"/>
           </w:tcPr>
           <w:p>
             <w:pPr>
@@ -2901,7 +2988,7 @@
               <w:rPr>
                 <w:lang w:val="de-CH"/>
               </w:rPr>
-              <w:t>BillInformation</w:t>
+              <w:t>Filepath</w:t>
             </w:r>
             <w:proofErr w:type="spellEnd"/>
             <w:r>
@@ -2968,29 +3055,15 @@
       <w:pPr>
         <w:spacing w:after="0" w:line="240" w:lineRule="auto"/>
         <w:rPr>
-          <w:b/>
-          <w:lang w:val="de-CH"/>
-        </w:rPr>
-        <w:sectPr>
-          <w:headerReference w:type="even" r:id="rId8"/>
-          <w:headerReference w:type="default" r:id="rId9"/>
-          <w:footerReference w:type="even" r:id="rId10"/>
-          <w:footerReference w:type="default" r:id="rId11"/>
-          <w:headerReference w:type="first" r:id="rId12"/>
-          <w:footerReference w:type="first" r:id="rId13"/>
-          <w:pgSz w:w="11906" w:h="16838"/>
-          <w:pgMar w:top="1417" w:right="1417" w:bottom="1134" w:left="1417" w:header="708" w:footer="708" w:gutter="0"/>
-          <w:cols w:space="708"/>
-          <w:docGrid w:linePitch="360"/>
-        </w:sectPr>
+          <w:rFonts w:cstheme="minorHAnsi"/>
+        </w:rPr>
       </w:pPr>
     </w:p>
     <w:p>
       <w:pPr>
         <w:spacing w:after="0" w:line="240" w:lineRule="auto"/>
         <w:rPr>
-          <w:bCs/>
-          <w:lang w:val="de-CH"/>
+          <w:rFonts w:cstheme="minorHAnsi"/>
         </w:rPr>
       </w:pPr>
     </w:p>
@@ -3012,1046 +3085,10 @@
         </w:rPr>
       </w:pPr>
     </w:p>
-    <w:p>
-      <w:pPr>
-        <w:spacing w:after="0" w:line="240" w:lineRule="auto"/>
-        <w:rPr>
-          <w:bCs/>
-          <w:lang w:val="de-CH"/>
-        </w:rPr>
-      </w:pPr>
-    </w:p>
-    <w:p>
-      <w:pPr>
-        <w:spacing w:after="0" w:line="240" w:lineRule="auto"/>
-        <w:rPr>
-          <w:bCs/>
-          <w:lang w:val="de-CH"/>
-        </w:rPr>
-      </w:pPr>
-    </w:p>
-    <w:p>
-      <w:pPr>
-        <w:spacing w:after="0" w:line="240" w:lineRule="auto"/>
-        <w:rPr>
-          <w:bCs/>
-          <w:lang w:val="de-CH"/>
-        </w:rPr>
-      </w:pPr>
-    </w:p>
-    <w:p>
-      <w:pPr>
-        <w:spacing w:after="0" w:line="240" w:lineRule="auto"/>
-        <w:rPr>
-          <w:bCs/>
-          <w:lang w:val="de-CH"/>
-        </w:rPr>
-      </w:pPr>
-    </w:p>
-    <w:p>
-      <w:pPr>
-        <w:spacing w:after="0" w:line="240" w:lineRule="auto"/>
-        <w:rPr>
-          <w:bCs/>
-          <w:lang w:val="de-CH"/>
-        </w:rPr>
-      </w:pPr>
-    </w:p>
-    <w:p>
-      <w:pPr>
-        <w:spacing w:after="0" w:line="240" w:lineRule="auto"/>
-        <w:rPr>
-          <w:bCs/>
-          <w:lang w:val="de-CH"/>
-        </w:rPr>
-      </w:pPr>
-    </w:p>
-    <w:p>
-      <w:pPr>
-        <w:spacing w:after="0" w:line="240" w:lineRule="auto"/>
-        <w:rPr>
-          <w:bCs/>
-          <w:lang w:val="de-CH"/>
-        </w:rPr>
-      </w:pPr>
-    </w:p>
-    <w:p>
-      <w:pPr>
-        <w:spacing w:after="0" w:line="240" w:lineRule="auto"/>
-        <w:rPr>
-          <w:bCs/>
-          <w:lang w:val="de-CH"/>
-        </w:rPr>
-      </w:pPr>
-    </w:p>
-    <w:p>
-      <w:pPr>
-        <w:spacing w:after="0" w:line="240" w:lineRule="auto"/>
-        <w:rPr>
-          <w:bCs/>
-          <w:lang w:val="de-CH"/>
-        </w:rPr>
-      </w:pPr>
-    </w:p>
-    <w:p>
-      <w:pPr>
-        <w:spacing w:after="0" w:line="240" w:lineRule="auto"/>
-        <w:rPr>
-          <w:bCs/>
-          <w:lang w:val="de-CH"/>
-        </w:rPr>
-      </w:pPr>
-    </w:p>
-    <w:p>
-      <w:pPr>
-        <w:spacing w:after="0" w:line="240" w:lineRule="auto"/>
-        <w:rPr>
-          <w:bCs/>
-          <w:lang w:val="de-CH"/>
-        </w:rPr>
-      </w:pPr>
-    </w:p>
-    <w:p>
-      <w:pPr>
-        <w:spacing w:after="0" w:line="240" w:lineRule="auto"/>
-        <w:rPr>
-          <w:bCs/>
-          <w:lang w:val="de-CH"/>
-        </w:rPr>
-      </w:pPr>
-    </w:p>
-    <w:p>
-      <w:pPr>
-        <w:spacing w:after="0" w:line="240" w:lineRule="auto"/>
-        <w:rPr>
-          <w:bCs/>
-          <w:lang w:val="de-CH"/>
-        </w:rPr>
-      </w:pPr>
-    </w:p>
-    <w:p>
-      <w:pPr>
-        <w:spacing w:after="0" w:line="240" w:lineRule="auto"/>
-        <w:rPr>
-          <w:bCs/>
-          <w:lang w:val="de-CH"/>
-        </w:rPr>
-      </w:pPr>
-    </w:p>
-    <w:p>
-      <w:pPr>
-        <w:spacing w:after="0" w:line="240" w:lineRule="auto"/>
-        <w:rPr>
-          <w:bCs/>
-          <w:lang w:val="de-CH"/>
-        </w:rPr>
-      </w:pPr>
-    </w:p>
-    <w:p>
-      <w:pPr>
-        <w:spacing w:after="0" w:line="240" w:lineRule="auto"/>
-        <w:rPr>
-          <w:bCs/>
-          <w:lang w:val="de-CH"/>
-        </w:rPr>
-      </w:pPr>
-    </w:p>
-    <w:p>
-      <w:pPr>
-        <w:spacing w:after="0" w:line="240" w:lineRule="auto"/>
-        <w:rPr>
-          <w:bCs/>
-          <w:lang w:val="de-CH"/>
-        </w:rPr>
-      </w:pPr>
-    </w:p>
-    <w:p>
-      <w:pPr>
-        <w:spacing w:after="0" w:line="240" w:lineRule="auto"/>
-        <w:rPr>
-          <w:bCs/>
-          <w:lang w:val="de-CH"/>
-        </w:rPr>
-      </w:pPr>
-    </w:p>
-    <w:p>
-      <w:pPr>
-        <w:spacing w:after="0" w:line="240" w:lineRule="auto"/>
-        <w:rPr>
-          <w:bCs/>
-          <w:lang w:val="de-CH"/>
-        </w:rPr>
-      </w:pPr>
-    </w:p>
-    <w:p>
-      <w:pPr>
-        <w:spacing w:after="0" w:line="240" w:lineRule="auto"/>
-        <w:rPr>
-          <w:bCs/>
-          <w:lang w:val="de-CH"/>
-        </w:rPr>
-      </w:pPr>
-    </w:p>
-    <w:p>
-      <w:pPr>
-        <w:spacing w:after="0" w:line="240" w:lineRule="auto"/>
-        <w:rPr>
-          <w:bCs/>
-          <w:lang w:val="de-CH"/>
-        </w:rPr>
-      </w:pPr>
-    </w:p>
-    <w:p>
-      <w:pPr>
-        <w:spacing w:after="0" w:line="240" w:lineRule="auto"/>
-        <w:rPr>
-          <w:bCs/>
-          <w:lang w:val="de-CH"/>
-        </w:rPr>
-      </w:pPr>
-    </w:p>
-    <w:p>
-      <w:pPr>
-        <w:spacing w:after="0" w:line="240" w:lineRule="auto"/>
-        <w:rPr>
-          <w:bCs/>
-          <w:lang w:val="de-CH"/>
-        </w:rPr>
-      </w:pPr>
-    </w:p>
-    <w:p>
-      <w:pPr>
-        <w:spacing w:after="0" w:line="240" w:lineRule="auto"/>
-        <w:rPr>
-          <w:bCs/>
-          <w:lang w:val="de-CH"/>
-        </w:rPr>
-      </w:pPr>
-    </w:p>
-    <w:p>
-      <w:pPr>
-        <w:spacing w:after="0" w:line="240" w:lineRule="auto"/>
-        <w:rPr>
-          <w:bCs/>
-          <w:lang w:val="de-CH"/>
-        </w:rPr>
-      </w:pPr>
-    </w:p>
-    <w:p>
-      <w:pPr>
-        <w:spacing w:after="0" w:line="240" w:lineRule="auto"/>
-        <w:rPr>
-          <w:bCs/>
-          <w:lang w:val="de-CH"/>
-        </w:rPr>
-      </w:pPr>
-    </w:p>
-    <w:p>
-      <w:pPr>
-        <w:spacing w:after="0" w:line="240" w:lineRule="auto"/>
-        <w:jc w:val="center"/>
-        <w:rPr>
-          <w:bCs/>
-          <w:lang w:val="de-CH"/>
-        </w:rPr>
-      </w:pPr>
-      <w:r>
-        <w:rPr>
-          <w:bCs/>
-          <w:lang w:val="de-CH"/>
-        </w:rPr>
-        <w:t>Vor der Einzahlung abzutrennen</w:t>
-      </w:r>
-    </w:p>
-    <w:p>
-      <w:pPr>
-        <w:spacing w:after="0" w:line="240" w:lineRule="auto"/>
-        <w:rPr>
-          <w:bCs/>
-          <w:lang w:val="de-CH"/>
-        </w:rPr>
-      </w:pPr>
-    </w:p>
-    <w:tbl>
-      <w:tblPr>
-        <w:tblStyle w:val="TableGrid"/>
-        <w:tblW w:w="0" w:type="auto"/>
-        <w:tblBorders>
-          <w:top w:val="single" w:sz="4" w:space="0" w:color="FFFFFF" w:themeColor="background1"/>
-          <w:left w:val="single" w:sz="4" w:space="0" w:color="FFFFFF" w:themeColor="background1"/>
-          <w:bottom w:val="single" w:sz="4" w:space="0" w:color="FFFFFF" w:themeColor="background1"/>
-          <w:right w:val="single" w:sz="4" w:space="0" w:color="FFFFFF" w:themeColor="background1"/>
-          <w:insideH w:val="single" w:sz="4" w:space="0" w:color="FFFFFF" w:themeColor="background1"/>
-          <w:insideV w:val="single" w:sz="4" w:space="0" w:color="FFFFFF" w:themeColor="background1"/>
-        </w:tblBorders>
-        <w:tblLook w:val="04A0" w:firstRow="1" w:lastRow="0" w:firstColumn="1" w:lastColumn="0" w:noHBand="0" w:noVBand="1"/>
-      </w:tblPr>
-      <w:tblGrid>
-        <w:gridCol w:w="3397"/>
-        <w:gridCol w:w="3261"/>
-        <w:gridCol w:w="4935"/>
-      </w:tblGrid>
-      <w:tr>
-        <w:trPr>
-          <w:trHeight w:val="2589"/>
-        </w:trPr>
-        <w:tc>
-          <w:tcPr>
-            <w:tcW w:w="3397" w:type="dxa"/>
-          </w:tcPr>
-          <w:p>
-            <w:pPr>
-              <w:rPr>
-                <w:rFonts w:ascii="Arial" w:hAnsi="Arial" w:cs="Arial"/>
-                <w:b/>
-                <w:bCs/>
-              </w:rPr>
-            </w:pPr>
-            <w:r>
-              <w:rPr>
-                <w:rFonts w:ascii="Arial" w:hAnsi="Arial" w:cs="Arial"/>
-                <w:b/>
-                <w:bCs/>
-              </w:rPr>
-              <w:t>Empfangsschein</w:t>
-            </w:r>
-          </w:p>
-          <w:p>
-            <w:pPr>
-              <w:rPr>
-                <w:rFonts w:ascii="Arial" w:hAnsi="Arial" w:cs="Arial"/>
-                <w:sz w:val="18"/>
-                <w:szCs w:val="18"/>
-              </w:rPr>
-            </w:pPr>
-          </w:p>
-          <w:p>
-            <w:pPr>
-              <w:rPr>
-                <w:rFonts w:ascii="Arial" w:hAnsi="Arial" w:cs="Arial"/>
-                <w:b/>
-                <w:bCs/>
-                <w:sz w:val="18"/>
-                <w:szCs w:val="18"/>
-              </w:rPr>
-            </w:pPr>
-            <w:r>
-              <w:rPr>
-                <w:rFonts w:ascii="Arial" w:hAnsi="Arial" w:cs="Arial"/>
-                <w:b/>
-                <w:bCs/>
-                <w:sz w:val="18"/>
-                <w:szCs w:val="18"/>
-              </w:rPr>
-              <w:t xml:space="preserve">Konto / </w:t>
-            </w:r>
-            <w:proofErr w:type="gramStart"/>
-            <w:r>
-              <w:rPr>
-                <w:rFonts w:ascii="Arial" w:hAnsi="Arial" w:cs="Arial"/>
-                <w:b/>
-                <w:bCs/>
-                <w:sz w:val="18"/>
-                <w:szCs w:val="18"/>
-              </w:rPr>
-              <w:t>Zahlbar</w:t>
-            </w:r>
-            <w:proofErr w:type="gramEnd"/>
-            <w:r>
-              <w:rPr>
-                <w:rFonts w:ascii="Arial" w:hAnsi="Arial" w:cs="Arial"/>
-                <w:b/>
-                <w:bCs/>
-                <w:sz w:val="18"/>
-                <w:szCs w:val="18"/>
-              </w:rPr>
-              <w:t xml:space="preserve"> an</w:t>
-            </w:r>
-          </w:p>
-          <w:p>
-            <w:pPr>
-              <w:rPr>
-                <w:rFonts w:ascii="Arial" w:hAnsi="Arial" w:cs="Arial"/>
-                <w:sz w:val="18"/>
-                <w:szCs w:val="18"/>
-              </w:rPr>
-            </w:pPr>
-            <w:r>
-              <w:rPr>
-                <w:rFonts w:ascii="Arial" w:hAnsi="Arial" w:cs="Arial"/>
-                <w:sz w:val="18"/>
-                <w:szCs w:val="18"/>
-              </w:rPr>
-              <w:t>[--IBAN--]</w:t>
-            </w:r>
-          </w:p>
-          <w:p>
-            <w:pPr>
-              <w:rPr>
-                <w:rFonts w:ascii="Arial" w:hAnsi="Arial" w:cs="Arial"/>
-                <w:sz w:val="18"/>
-                <w:szCs w:val="18"/>
-              </w:rPr>
-            </w:pPr>
-            <w:r>
-              <w:rPr>
-                <w:rFonts w:ascii="Arial" w:hAnsi="Arial" w:cs="Arial"/>
-                <w:sz w:val="18"/>
-                <w:szCs w:val="18"/>
-              </w:rPr>
-              <w:t>[--Empfängername--]</w:t>
-            </w:r>
-          </w:p>
-          <w:p>
-            <w:pPr>
-              <w:rPr>
-                <w:rFonts w:ascii="Arial" w:hAnsi="Arial" w:cs="Arial"/>
-                <w:sz w:val="18"/>
-                <w:szCs w:val="18"/>
-              </w:rPr>
-            </w:pPr>
-            <w:r>
-              <w:rPr>
-                <w:rFonts w:ascii="Arial" w:hAnsi="Arial" w:cs="Arial"/>
-                <w:sz w:val="18"/>
-                <w:szCs w:val="18"/>
-              </w:rPr>
-              <w:t>[--Empfängeradresse--]</w:t>
-            </w:r>
-          </w:p>
-          <w:p>
-            <w:pPr>
-              <w:rPr>
-                <w:rFonts w:ascii="Arial" w:hAnsi="Arial" w:cs="Arial"/>
-                <w:sz w:val="18"/>
-                <w:szCs w:val="18"/>
-              </w:rPr>
-            </w:pPr>
-            <w:r>
-              <w:rPr>
-                <w:rFonts w:ascii="Arial" w:hAnsi="Arial" w:cs="Arial"/>
-                <w:sz w:val="18"/>
-                <w:szCs w:val="18"/>
-              </w:rPr>
-              <w:t>[--Empfängerwohnort--]</w:t>
-            </w:r>
-          </w:p>
-          <w:p>
-            <w:pPr>
-              <w:rPr>
-                <w:rFonts w:ascii="Arial" w:hAnsi="Arial" w:cs="Arial"/>
-                <w:sz w:val="18"/>
-                <w:szCs w:val="18"/>
-              </w:rPr>
-            </w:pPr>
-          </w:p>
-          <w:p>
-            <w:pPr>
-              <w:rPr>
-                <w:rFonts w:ascii="Arial" w:hAnsi="Arial" w:cs="Arial"/>
-                <w:b/>
-                <w:bCs/>
-                <w:sz w:val="18"/>
-                <w:szCs w:val="18"/>
-              </w:rPr>
-            </w:pPr>
-            <w:r>
-              <w:rPr>
-                <w:rFonts w:ascii="Arial" w:hAnsi="Arial" w:cs="Arial"/>
-                <w:b/>
-                <w:bCs/>
-                <w:sz w:val="18"/>
-                <w:szCs w:val="18"/>
-              </w:rPr>
-              <w:t>Zahlbar durch</w:t>
-            </w:r>
-          </w:p>
-          <w:p>
-            <w:pPr>
-              <w:rPr>
-                <w:rFonts w:ascii="Arial" w:hAnsi="Arial" w:cs="Arial"/>
-                <w:sz w:val="18"/>
-                <w:szCs w:val="18"/>
-              </w:rPr>
-            </w:pPr>
-            <w:r>
-              <w:rPr>
-                <w:rFonts w:ascii="Arial" w:hAnsi="Arial" w:cs="Arial"/>
-                <w:sz w:val="18"/>
-                <w:szCs w:val="18"/>
-              </w:rPr>
-              <w:t>[--Kundenname--]</w:t>
-            </w:r>
-          </w:p>
-          <w:p>
-            <w:pPr>
-              <w:rPr>
-                <w:rFonts w:ascii="Arial" w:hAnsi="Arial" w:cs="Arial"/>
-                <w:sz w:val="18"/>
-                <w:szCs w:val="18"/>
-              </w:rPr>
-            </w:pPr>
-            <w:r>
-              <w:rPr>
-                <w:rFonts w:ascii="Arial" w:hAnsi="Arial" w:cs="Arial"/>
-                <w:sz w:val="18"/>
-                <w:szCs w:val="18"/>
-              </w:rPr>
-              <w:t>[--Kundenadresse--]</w:t>
-            </w:r>
-          </w:p>
-          <w:p>
-            <w:pPr>
-              <w:rPr>
-                <w:rFonts w:ascii="Arial" w:hAnsi="Arial" w:cs="Arial"/>
-                <w:sz w:val="18"/>
-                <w:szCs w:val="18"/>
-              </w:rPr>
-            </w:pPr>
-            <w:r>
-              <w:rPr>
-                <w:rFonts w:ascii="Arial" w:hAnsi="Arial" w:cs="Arial"/>
-                <w:sz w:val="18"/>
-                <w:szCs w:val="18"/>
-              </w:rPr>
-              <w:t>[--Kundenwohnort--]</w:t>
-            </w:r>
-          </w:p>
-          <w:p>
-            <w:pPr>
-              <w:rPr>
-                <w:rFonts w:ascii="Arial" w:hAnsi="Arial" w:cs="Arial"/>
-                <w:sz w:val="18"/>
-                <w:szCs w:val="18"/>
-              </w:rPr>
-            </w:pPr>
-          </w:p>
-          <w:p>
-            <w:pPr>
-              <w:rPr>
-                <w:rFonts w:ascii="Arial" w:hAnsi="Arial" w:cs="Arial"/>
-                <w:sz w:val="18"/>
-                <w:szCs w:val="18"/>
-              </w:rPr>
-            </w:pPr>
-          </w:p>
-          <w:p>
-            <w:pPr>
-              <w:rPr>
-                <w:rFonts w:ascii="Arial" w:hAnsi="Arial" w:cs="Arial"/>
-                <w:sz w:val="18"/>
-                <w:szCs w:val="18"/>
-              </w:rPr>
-            </w:pPr>
-          </w:p>
-          <w:p>
-            <w:pPr>
-              <w:rPr>
-                <w:rFonts w:ascii="Arial" w:hAnsi="Arial" w:cs="Arial"/>
-                <w:sz w:val="18"/>
-                <w:szCs w:val="18"/>
-              </w:rPr>
-            </w:pPr>
-          </w:p>
-          <w:p>
-            <w:pPr>
-              <w:rPr>
-                <w:rFonts w:ascii="Arial" w:hAnsi="Arial" w:cs="Arial"/>
-                <w:sz w:val="18"/>
-                <w:szCs w:val="18"/>
-              </w:rPr>
-            </w:pPr>
-          </w:p>
-        </w:tc>
-        <w:tc>
-          <w:tcPr>
-            <w:tcW w:w="3261" w:type="dxa"/>
-          </w:tcPr>
-          <w:p>
-            <w:pPr>
-              <w:rPr>
-                <w:rFonts w:ascii="Arial" w:hAnsi="Arial" w:cs="Arial"/>
-              </w:rPr>
-            </w:pPr>
-            <w:proofErr w:type="spellStart"/>
-            <w:r>
-              <w:rPr>
-                <w:rFonts w:ascii="Arial" w:hAnsi="Arial" w:cs="Arial"/>
-                <w:b/>
-                <w:bCs/>
-              </w:rPr>
-              <w:t>Zahlteil</w:t>
-            </w:r>
-            <w:proofErr w:type="spellEnd"/>
-            <w:r>
-              <w:rPr>
-                <w:bCs/>
-                <w:noProof/>
-                <w:lang w:val="de-CH"/>
-              </w:rPr>
-              <w:drawing>
-                <wp:inline distT="0" distB="0" distL="0" distR="0" wp14:anchorId="104232A5" wp14:editId="569D9086">
-                  <wp:extent cx="1876425" cy="1876425"/>
-                  <wp:effectExtent l="0" t="0" r="9525" b="9525"/>
-                  <wp:docPr id="3" name="Picture 3" descr="QRCode"/>
-                  <wp:cNvGraphicFramePr>
-                    <a:graphicFrameLocks xmlns:a="http://schemas.openxmlformats.org/drawingml/2006/main" noChangeAspect="1"/>
-                  </wp:cNvGraphicFramePr>
-                  <a:graphic xmlns:a="http://schemas.openxmlformats.org/drawingml/2006/main">
-                    <a:graphicData uri="http://schemas.openxmlformats.org/drawingml/2006/picture">
-                      <pic:pic xmlns:pic="http://schemas.openxmlformats.org/drawingml/2006/picture">
-                        <pic:nvPicPr>
-                          <pic:cNvPr id="3" name="Picture 3" descr="QRCode"/>
-                          <pic:cNvPicPr/>
-                        </pic:nvPicPr>
-                        <pic:blipFill>
-                          <a:blip r:embed="rId14" cstate="print">
-                            <a:extLst>
-                              <a:ext uri="{28A0092B-C50C-407E-A947-70E740481C1C}">
-                                <a14:useLocalDpi xmlns:a14="http://schemas.microsoft.com/office/drawing/2010/main" val="0"/>
-                              </a:ext>
-                            </a:extLst>
-                          </a:blip>
-                          <a:stretch>
-                            <a:fillRect/>
-                          </a:stretch>
-                        </pic:blipFill>
-                        <pic:spPr>
-                          <a:xfrm>
-                            <a:off x="0" y="0"/>
-                            <a:ext cx="1876425" cy="1876425"/>
-                          </a:xfrm>
-                          <a:prstGeom prst="rect">
-                            <a:avLst/>
-                          </a:prstGeom>
-                        </pic:spPr>
-                      </pic:pic>
-                    </a:graphicData>
-                  </a:graphic>
-                </wp:inline>
-              </w:drawing>
-            </w:r>
-          </w:p>
-        </w:tc>
-        <w:tc>
-          <w:tcPr>
-            <w:tcW w:w="4935" w:type="dxa"/>
-          </w:tcPr>
-          <w:p>
-            <w:pPr>
-              <w:rPr>
-                <w:rFonts w:ascii="Arial" w:hAnsi="Arial" w:cs="Arial"/>
-                <w:b/>
-                <w:bCs/>
-              </w:rPr>
-            </w:pPr>
-            <w:r>
-              <w:rPr>
-                <w:rFonts w:ascii="Arial" w:hAnsi="Arial" w:cs="Arial"/>
-                <w:b/>
-                <w:bCs/>
-              </w:rPr>
-              <w:t xml:space="preserve">Konto / </w:t>
-            </w:r>
-            <w:proofErr w:type="gramStart"/>
-            <w:r>
-              <w:rPr>
-                <w:rFonts w:ascii="Arial" w:hAnsi="Arial" w:cs="Arial"/>
-                <w:b/>
-                <w:bCs/>
-              </w:rPr>
-              <w:t>Zahlbar</w:t>
-            </w:r>
-            <w:proofErr w:type="gramEnd"/>
-            <w:r>
-              <w:rPr>
-                <w:rFonts w:ascii="Arial" w:hAnsi="Arial" w:cs="Arial"/>
-                <w:b/>
-                <w:bCs/>
-              </w:rPr>
-              <w:t xml:space="preserve"> an</w:t>
-            </w:r>
-          </w:p>
-          <w:p>
-            <w:pPr>
-              <w:rPr>
-                <w:rFonts w:ascii="Arial" w:hAnsi="Arial" w:cs="Arial"/>
-              </w:rPr>
-            </w:pPr>
-            <w:r>
-              <w:rPr>
-                <w:rFonts w:ascii="Arial" w:hAnsi="Arial" w:cs="Arial"/>
-              </w:rPr>
-              <w:t>[--IBAN--]</w:t>
-            </w:r>
-          </w:p>
-          <w:p>
-            <w:pPr>
-              <w:rPr>
-                <w:rFonts w:ascii="Arial" w:hAnsi="Arial" w:cs="Arial"/>
-              </w:rPr>
-            </w:pPr>
-            <w:r>
-              <w:rPr>
-                <w:rFonts w:ascii="Arial" w:hAnsi="Arial" w:cs="Arial"/>
-              </w:rPr>
-              <w:t>[--Empfängername--]</w:t>
-            </w:r>
-          </w:p>
-          <w:p>
-            <w:pPr>
-              <w:rPr>
-                <w:rFonts w:ascii="Arial" w:hAnsi="Arial" w:cs="Arial"/>
-              </w:rPr>
-            </w:pPr>
-            <w:r>
-              <w:rPr>
-                <w:rFonts w:ascii="Arial" w:hAnsi="Arial" w:cs="Arial"/>
-              </w:rPr>
-              <w:t>[--Empfängeradresse--]</w:t>
-            </w:r>
-          </w:p>
-          <w:p>
-            <w:pPr>
-              <w:rPr>
-                <w:rFonts w:ascii="Arial" w:hAnsi="Arial" w:cs="Arial"/>
-              </w:rPr>
-            </w:pPr>
-            <w:r>
-              <w:rPr>
-                <w:rFonts w:ascii="Arial" w:hAnsi="Arial" w:cs="Arial"/>
-              </w:rPr>
-              <w:t>[--Empfängerwohnort--]</w:t>
-            </w:r>
-          </w:p>
-          <w:p>
-            <w:pPr>
-              <w:rPr>
-                <w:rFonts w:ascii="Arial" w:hAnsi="Arial" w:cs="Arial"/>
-              </w:rPr>
-            </w:pPr>
-          </w:p>
-          <w:p>
-            <w:pPr>
-              <w:rPr>
-                <w:rFonts w:ascii="Arial" w:hAnsi="Arial" w:cs="Arial"/>
-              </w:rPr>
-            </w:pPr>
-            <w:r>
-              <w:rPr>
-                <w:rFonts w:ascii="Arial" w:hAnsi="Arial" w:cs="Arial"/>
-              </w:rPr>
-              <w:t>Zusätzliche Informationen</w:t>
-            </w:r>
-          </w:p>
-          <w:p>
-            <w:pPr>
-              <w:rPr>
-                <w:rFonts w:ascii="Arial" w:hAnsi="Arial" w:cs="Arial"/>
-              </w:rPr>
-            </w:pPr>
-            <w:r>
-              <w:rPr>
-                <w:rFonts w:ascii="Arial" w:hAnsi="Arial" w:cs="Arial"/>
-              </w:rPr>
-              <w:t>[--</w:t>
-            </w:r>
-            <w:proofErr w:type="spellStart"/>
-            <w:r>
-              <w:rPr>
-                <w:rFonts w:ascii="Arial" w:hAnsi="Arial" w:cs="Arial"/>
-              </w:rPr>
-              <w:t>UnstructureMessage</w:t>
-            </w:r>
-            <w:proofErr w:type="spellEnd"/>
-            <w:r>
-              <w:rPr>
-                <w:rFonts w:ascii="Arial" w:hAnsi="Arial" w:cs="Arial"/>
-              </w:rPr>
-              <w:t>--]</w:t>
-            </w:r>
-          </w:p>
-          <w:p>
-            <w:pPr>
-              <w:rPr>
-                <w:rFonts w:ascii="Arial" w:hAnsi="Arial" w:cs="Arial"/>
-              </w:rPr>
-            </w:pPr>
-          </w:p>
-          <w:p>
-            <w:pPr>
-              <w:rPr>
-                <w:rFonts w:ascii="Arial" w:hAnsi="Arial" w:cs="Arial"/>
-                <w:b/>
-                <w:bCs/>
-              </w:rPr>
-            </w:pPr>
-            <w:r>
-              <w:rPr>
-                <w:rFonts w:ascii="Arial" w:hAnsi="Arial" w:cs="Arial"/>
-                <w:b/>
-                <w:bCs/>
-              </w:rPr>
-              <w:t>Zahlbar durch</w:t>
-            </w:r>
-          </w:p>
-          <w:p>
-            <w:pPr>
-              <w:rPr>
-                <w:rFonts w:ascii="Arial" w:hAnsi="Arial" w:cs="Arial"/>
-              </w:rPr>
-            </w:pPr>
-            <w:r>
-              <w:rPr>
-                <w:rFonts w:ascii="Arial" w:hAnsi="Arial" w:cs="Arial"/>
-              </w:rPr>
-              <w:t>[--Kundenname--]</w:t>
-            </w:r>
-          </w:p>
-          <w:p>
-            <w:pPr>
-              <w:rPr>
-                <w:rFonts w:ascii="Arial" w:hAnsi="Arial" w:cs="Arial"/>
-              </w:rPr>
-            </w:pPr>
-            <w:r>
-              <w:rPr>
-                <w:rFonts w:ascii="Arial" w:hAnsi="Arial" w:cs="Arial"/>
-              </w:rPr>
-              <w:t>[--Kundenadresse--]</w:t>
-            </w:r>
-          </w:p>
-          <w:p>
-            <w:pPr>
-              <w:rPr>
-                <w:rFonts w:ascii="Arial" w:hAnsi="Arial" w:cs="Arial"/>
-              </w:rPr>
-            </w:pPr>
-            <w:r>
-              <w:rPr>
-                <w:rFonts w:ascii="Arial" w:hAnsi="Arial" w:cs="Arial"/>
-              </w:rPr>
-              <w:t>[--Kundenwohnort--]</w:t>
-            </w:r>
-          </w:p>
-          <w:p>
-            <w:pPr>
-              <w:rPr>
-                <w:rFonts w:ascii="Arial" w:hAnsi="Arial" w:cs="Arial"/>
-              </w:rPr>
-            </w:pPr>
-          </w:p>
-        </w:tc>
-      </w:tr>
-      <w:tr>
-        <w:trPr>
-          <w:trHeight w:val="840"/>
-        </w:trPr>
-        <w:tc>
-          <w:tcPr>
-            <w:tcW w:w="3397" w:type="dxa"/>
-          </w:tcPr>
-          <w:p>
-            <w:pPr>
-              <w:tabs>
-                <w:tab w:val="left" w:pos="1440"/>
-              </w:tabs>
-              <w:rPr>
-                <w:rFonts w:ascii="Arial" w:hAnsi="Arial" w:cs="Arial"/>
-                <w:b/>
-                <w:bCs/>
-              </w:rPr>
-            </w:pPr>
-            <w:r>
-              <w:rPr>
-                <w:rFonts w:ascii="Arial" w:hAnsi="Arial" w:cs="Arial"/>
-                <w:b/>
-                <w:bCs/>
-              </w:rPr>
-              <w:t xml:space="preserve">Währung </w:t>
-            </w:r>
-            <w:r>
-              <w:rPr>
-                <w:rFonts w:ascii="Arial" w:hAnsi="Arial" w:cs="Arial"/>
-                <w:b/>
-                <w:bCs/>
-              </w:rPr>
-              <w:tab/>
-              <w:t>Betrag</w:t>
-            </w:r>
-          </w:p>
-          <w:p>
-            <w:pPr>
-              <w:tabs>
-                <w:tab w:val="left" w:pos="1440"/>
-              </w:tabs>
-              <w:rPr>
-                <w:rFonts w:ascii="Arial" w:hAnsi="Arial" w:cs="Arial"/>
-              </w:rPr>
-            </w:pPr>
-            <w:r>
-              <w:rPr>
-                <w:rFonts w:ascii="Arial" w:hAnsi="Arial" w:cs="Arial"/>
-              </w:rPr>
-              <w:t>[--Currency--]</w:t>
-            </w:r>
-            <w:r>
-              <w:rPr>
-                <w:rFonts w:ascii="Arial" w:hAnsi="Arial" w:cs="Arial"/>
-              </w:rPr>
-              <w:tab/>
-              <w:t>[--</w:t>
-            </w:r>
-            <w:proofErr w:type="spellStart"/>
-            <w:r>
-              <w:rPr>
-                <w:rFonts w:ascii="Arial" w:hAnsi="Arial" w:cs="Arial"/>
-              </w:rPr>
-              <w:t>Amount</w:t>
-            </w:r>
-            <w:proofErr w:type="spellEnd"/>
-            <w:r>
-              <w:rPr>
-                <w:rFonts w:ascii="Arial" w:hAnsi="Arial" w:cs="Arial"/>
-              </w:rPr>
-              <w:t>--]</w:t>
-            </w:r>
-          </w:p>
-          <w:p>
-            <w:pPr>
-              <w:tabs>
-                <w:tab w:val="left" w:pos="1440"/>
-              </w:tabs>
-              <w:rPr>
-                <w:rFonts w:ascii="Arial" w:hAnsi="Arial" w:cs="Arial"/>
-                <w:sz w:val="18"/>
-                <w:szCs w:val="18"/>
-              </w:rPr>
-            </w:pPr>
-          </w:p>
-          <w:p>
-            <w:pPr>
-              <w:tabs>
-                <w:tab w:val="left" w:pos="1440"/>
-              </w:tabs>
-              <w:jc w:val="right"/>
-              <w:rPr>
-                <w:rFonts w:ascii="Arial" w:hAnsi="Arial" w:cs="Arial"/>
-                <w:b/>
-                <w:bCs/>
-                <w:sz w:val="18"/>
-                <w:szCs w:val="18"/>
-              </w:rPr>
-            </w:pPr>
-            <w:r>
-              <w:rPr>
-                <w:rFonts w:ascii="Arial" w:hAnsi="Arial" w:cs="Arial"/>
-                <w:b/>
-                <w:bCs/>
-                <w:sz w:val="18"/>
-                <w:szCs w:val="18"/>
-              </w:rPr>
-              <w:t>Annahmestelle</w:t>
-            </w:r>
-          </w:p>
-        </w:tc>
-        <w:tc>
-          <w:tcPr>
-            <w:tcW w:w="3261" w:type="dxa"/>
-          </w:tcPr>
-          <w:p>
-            <w:pPr>
-              <w:tabs>
-                <w:tab w:val="left" w:pos="1440"/>
-              </w:tabs>
-              <w:rPr>
-                <w:rFonts w:ascii="Arial" w:hAnsi="Arial" w:cs="Arial"/>
-                <w:b/>
-                <w:bCs/>
-              </w:rPr>
-            </w:pPr>
-            <w:r>
-              <w:rPr>
-                <w:rFonts w:ascii="Arial" w:hAnsi="Arial" w:cs="Arial"/>
-                <w:b/>
-                <w:bCs/>
-              </w:rPr>
-              <w:t xml:space="preserve">Währung </w:t>
-            </w:r>
-            <w:r>
-              <w:rPr>
-                <w:rFonts w:ascii="Arial" w:hAnsi="Arial" w:cs="Arial"/>
-                <w:b/>
-                <w:bCs/>
-              </w:rPr>
-              <w:tab/>
-              <w:t>Betrag</w:t>
-            </w:r>
-          </w:p>
-          <w:p>
-            <w:pPr>
-              <w:tabs>
-                <w:tab w:val="left" w:pos="1440"/>
-              </w:tabs>
-              <w:rPr>
-                <w:rFonts w:ascii="Arial" w:hAnsi="Arial" w:cs="Arial"/>
-              </w:rPr>
-            </w:pPr>
-            <w:r>
-              <w:rPr>
-                <w:rFonts w:ascii="Arial" w:hAnsi="Arial" w:cs="Arial"/>
-              </w:rPr>
-              <w:t>[--Currency--]</w:t>
-            </w:r>
-            <w:r>
-              <w:rPr>
-                <w:rFonts w:ascii="Arial" w:hAnsi="Arial" w:cs="Arial"/>
-              </w:rPr>
-              <w:tab/>
-              <w:t>[--</w:t>
-            </w:r>
-            <w:proofErr w:type="spellStart"/>
-            <w:r>
-              <w:rPr>
-                <w:rFonts w:ascii="Arial" w:hAnsi="Arial" w:cs="Arial"/>
-              </w:rPr>
-              <w:t>Amount</w:t>
-            </w:r>
-            <w:proofErr w:type="spellEnd"/>
-            <w:r>
-              <w:rPr>
-                <w:rFonts w:ascii="Arial" w:hAnsi="Arial" w:cs="Arial"/>
-              </w:rPr>
-              <w:t>--]</w:t>
-            </w:r>
-          </w:p>
-        </w:tc>
-        <w:tc>
-          <w:tcPr>
-            <w:tcW w:w="4935" w:type="dxa"/>
-          </w:tcPr>
-          <w:p>
-            <w:pPr>
-              <w:rPr>
-                <w:rFonts w:ascii="Arial" w:hAnsi="Arial" w:cs="Arial"/>
-              </w:rPr>
-            </w:pPr>
-          </w:p>
-        </w:tc>
-      </w:tr>
-    </w:tbl>
-    <w:p>
-      <w:pPr>
-        <w:spacing w:after="0" w:line="240" w:lineRule="auto"/>
-        <w:rPr>
-          <w:bCs/>
-          <w:lang w:val="de-CH"/>
-        </w:rPr>
-      </w:pPr>
-    </w:p>
     <w:sectPr>
+      <w:headerReference w:type="default" r:id="rId8"/>
       <w:pgSz w:w="11906" w:h="16838"/>
-      <w:pgMar w:top="1418" w:right="0" w:bottom="0" w:left="0" w:header="709" w:footer="709" w:gutter="0"/>
+      <w:pgMar w:top="1418" w:right="244" w:bottom="249" w:left="851" w:header="709" w:footer="709" w:gutter="0"/>
       <w:cols w:space="708"/>
       <w:docGrid w:linePitch="360"/>
     </w:sectPr>
@@ -4084,36 +3121,6 @@
 </w:endnotes>
 </file>
 
-<file path=word/footer1.xml><?xml version="1.0" encoding="utf-8"?>
-<w:ftr xmlns:wpc="http://schemas.microsoft.com/office/word/2010/wordprocessingCanvas" xmlns:cx="http://schemas.microsoft.com/office/drawing/2014/chartex" xmlns:cx1="http://schemas.microsoft.com/office/drawing/2015/9/8/chartex" xmlns:cx2="http://schemas.microsoft.com/office/drawing/2015/10/21/chartex" xmlns:cx3="http://schemas.microsoft.com/office/drawing/2016/5/9/chartex" xmlns:cx4="http://schemas.microsoft.com/office/drawing/2016/5/10/chartex" xmlns:cx5="http://schemas.microsoft.com/office/drawing/2016/5/11/chartex" xmlns:cx6="http://schemas.microsoft.com/office/drawing/2016/5/12/chartex" xmlns:cx7="http://schemas.microsoft.com/office/drawing/2016/5/13/chartex" xmlns:cx8="http://schemas.microsoft.com/office/drawing/2016/5/14/chartex" xmlns:mc="http://schemas.openxmlformats.org/markup-compatibility/2006" xmlns:aink="http://schemas.microsoft.com/office/drawing/2016/ink" xmlns:am3d="http://schemas.microsoft.com/office/drawing/2017/model3d" xmlns:o="urn:schemas-microsoft-com:office:office" xmlns:r="http://schemas.openxmlformats.org/officeDocument/2006/relationships" xmlns:m="http://schemas.openxmlformats.org/officeDocument/2006/math" xmlns:v="urn:schemas-microsoft-com:vml" xmlns:wp14="http://schemas.microsoft.com/office/word/2010/wordprocessingDrawing" xmlns:wp="http://schemas.openxmlformats.org/drawingml/2006/wordprocessingDrawing" xmlns:w10="urn:schemas-microsoft-com:office:word" xmlns:w="http://schemas.openxmlformats.org/wordprocessingml/2006/main" xmlns:w14="http://schemas.microsoft.com/office/word/2010/wordml" xmlns:w15="http://schemas.microsoft.com/office/word/2012/wordml" xmlns:w16cex="http://schemas.microsoft.com/office/word/2018/wordml/cex" xmlns:w16cid="http://schemas.microsoft.com/office/word/2016/wordml/cid" xmlns:w16="http://schemas.microsoft.com/office/word/2018/wordml" xmlns:w16se="http://schemas.microsoft.com/office/word/2015/wordml/symex" xmlns:wpg="http://schemas.microsoft.com/office/word/2010/wordprocessingGroup" xmlns:wpi="http://schemas.microsoft.com/office/word/2010/wordprocessingInk" xmlns:wne="http://schemas.microsoft.com/office/word/2006/wordml" xmlns:wps="http://schemas.microsoft.com/office/word/2010/wordprocessingShape" mc:Ignorable="w14 w15 w16se w16cid w16 w16cex wp14">
-  <w:p>
-    <w:pPr>
-      <w:pStyle w:val="Footer"/>
-    </w:pPr>
-  </w:p>
-</w:ftr>
-</file>
-
-<file path=word/footer2.xml><?xml version="1.0" encoding="utf-8"?>
-<w:ftr xmlns:wpc="http://schemas.microsoft.com/office/word/2010/wordprocessingCanvas" xmlns:cx="http://schemas.microsoft.com/office/drawing/2014/chartex" xmlns:cx1="http://schemas.microsoft.com/office/drawing/2015/9/8/chartex" xmlns:cx2="http://schemas.microsoft.com/office/drawing/2015/10/21/chartex" xmlns:cx3="http://schemas.microsoft.com/office/drawing/2016/5/9/chartex" xmlns:cx4="http://schemas.microsoft.com/office/drawing/2016/5/10/chartex" xmlns:cx5="http://schemas.microsoft.com/office/drawing/2016/5/11/chartex" xmlns:cx6="http://schemas.microsoft.com/office/drawing/2016/5/12/chartex" xmlns:cx7="http://schemas.microsoft.com/office/drawing/2016/5/13/chartex" xmlns:cx8="http://schemas.microsoft.com/office/drawing/2016/5/14/chartex" xmlns:mc="http://schemas.openxmlformats.org/markup-compatibility/2006" xmlns:aink="http://schemas.microsoft.com/office/drawing/2016/ink" xmlns:am3d="http://schemas.microsoft.com/office/drawing/2017/model3d" xmlns:o="urn:schemas-microsoft-com:office:office" xmlns:r="http://schemas.openxmlformats.org/officeDocument/2006/relationships" xmlns:m="http://schemas.openxmlformats.org/officeDocument/2006/math" xmlns:v="urn:schemas-microsoft-com:vml" xmlns:wp14="http://schemas.microsoft.com/office/word/2010/wordprocessingDrawing" xmlns:wp="http://schemas.openxmlformats.org/drawingml/2006/wordprocessingDrawing" xmlns:w10="urn:schemas-microsoft-com:office:word" xmlns:w="http://schemas.openxmlformats.org/wordprocessingml/2006/main" xmlns:w14="http://schemas.microsoft.com/office/word/2010/wordml" xmlns:w15="http://schemas.microsoft.com/office/word/2012/wordml" xmlns:w16cex="http://schemas.microsoft.com/office/word/2018/wordml/cex" xmlns:w16cid="http://schemas.microsoft.com/office/word/2016/wordml/cid" xmlns:w16="http://schemas.microsoft.com/office/word/2018/wordml" xmlns:w16se="http://schemas.microsoft.com/office/word/2015/wordml/symex" xmlns:wpg="http://schemas.microsoft.com/office/word/2010/wordprocessingGroup" xmlns:wpi="http://schemas.microsoft.com/office/word/2010/wordprocessingInk" xmlns:wne="http://schemas.microsoft.com/office/word/2006/wordml" xmlns:wps="http://schemas.microsoft.com/office/word/2010/wordprocessingShape" mc:Ignorable="w14 w15 w16se w16cid w16 w16cex wp14">
-  <w:p>
-    <w:pPr>
-      <w:pStyle w:val="Footer"/>
-    </w:pPr>
-  </w:p>
-</w:ftr>
-</file>
-
-<file path=word/footer3.xml><?xml version="1.0" encoding="utf-8"?>
-<w:ftr xmlns:wpc="http://schemas.microsoft.com/office/word/2010/wordprocessingCanvas" xmlns:cx="http://schemas.microsoft.com/office/drawing/2014/chartex" xmlns:cx1="http://schemas.microsoft.com/office/drawing/2015/9/8/chartex" xmlns:cx2="http://schemas.microsoft.com/office/drawing/2015/10/21/chartex" xmlns:cx3="http://schemas.microsoft.com/office/drawing/2016/5/9/chartex" xmlns:cx4="http://schemas.microsoft.com/office/drawing/2016/5/10/chartex" xmlns:cx5="http://schemas.microsoft.com/office/drawing/2016/5/11/chartex" xmlns:cx6="http://schemas.microsoft.com/office/drawing/2016/5/12/chartex" xmlns:cx7="http://schemas.microsoft.com/office/drawing/2016/5/13/chartex" xmlns:cx8="http://schemas.microsoft.com/office/drawing/2016/5/14/chartex" xmlns:mc="http://schemas.openxmlformats.org/markup-compatibility/2006" xmlns:aink="http://schemas.microsoft.com/office/drawing/2016/ink" xmlns:am3d="http://schemas.microsoft.com/office/drawing/2017/model3d" xmlns:o="urn:schemas-microsoft-com:office:office" xmlns:r="http://schemas.openxmlformats.org/officeDocument/2006/relationships" xmlns:m="http://schemas.openxmlformats.org/officeDocument/2006/math" xmlns:v="urn:schemas-microsoft-com:vml" xmlns:wp14="http://schemas.microsoft.com/office/word/2010/wordprocessingDrawing" xmlns:wp="http://schemas.openxmlformats.org/drawingml/2006/wordprocessingDrawing" xmlns:w10="urn:schemas-microsoft-com:office:word" xmlns:w="http://schemas.openxmlformats.org/wordprocessingml/2006/main" xmlns:w14="http://schemas.microsoft.com/office/word/2010/wordml" xmlns:w15="http://schemas.microsoft.com/office/word/2012/wordml" xmlns:w16cex="http://schemas.microsoft.com/office/word/2018/wordml/cex" xmlns:w16cid="http://schemas.microsoft.com/office/word/2016/wordml/cid" xmlns:w16="http://schemas.microsoft.com/office/word/2018/wordml" xmlns:w16se="http://schemas.microsoft.com/office/word/2015/wordml/symex" xmlns:wpg="http://schemas.microsoft.com/office/word/2010/wordprocessingGroup" xmlns:wpi="http://schemas.microsoft.com/office/word/2010/wordprocessingInk" xmlns:wne="http://schemas.microsoft.com/office/word/2006/wordml" xmlns:wps="http://schemas.microsoft.com/office/word/2010/wordprocessingShape" mc:Ignorable="w14 w15 w16se w16cid w16 w16cex wp14">
-  <w:p>
-    <w:pPr>
-      <w:pStyle w:val="Footer"/>
-    </w:pPr>
-  </w:p>
-</w:ftr>
-</file>
-
 <file path=word/footnotes.xml><?xml version="1.0" encoding="utf-8"?>
 <w:footnotes xmlns:wpc="http://schemas.microsoft.com/office/word/2010/wordprocessingCanvas" xmlns:cx="http://schemas.microsoft.com/office/drawing/2014/chartex" xmlns:cx1="http://schemas.microsoft.com/office/drawing/2015/9/8/chartex" xmlns:cx2="http://schemas.microsoft.com/office/drawing/2015/10/21/chartex" xmlns:cx3="http://schemas.microsoft.com/office/drawing/2016/5/9/chartex" xmlns:cx4="http://schemas.microsoft.com/office/drawing/2016/5/10/chartex" xmlns:cx5="http://schemas.microsoft.com/office/drawing/2016/5/11/chartex" xmlns:cx6="http://schemas.microsoft.com/office/drawing/2016/5/12/chartex" xmlns:cx7="http://schemas.microsoft.com/office/drawing/2016/5/13/chartex" xmlns:cx8="http://schemas.microsoft.com/office/drawing/2016/5/14/chartex" xmlns:mc="http://schemas.openxmlformats.org/markup-compatibility/2006" xmlns:aink="http://schemas.microsoft.com/office/drawing/2016/ink" xmlns:am3d="http://schemas.microsoft.com/office/drawing/2017/model3d" xmlns:o="urn:schemas-microsoft-com:office:office" xmlns:r="http://schemas.openxmlformats.org/officeDocument/2006/relationships" xmlns:m="http://schemas.openxmlformats.org/officeDocument/2006/math" xmlns:v="urn:schemas-microsoft-com:vml" xmlns:wp14="http://schemas.microsoft.com/office/word/2010/wordprocessingDrawing" xmlns:wp="http://schemas.openxmlformats.org/drawingml/2006/wordprocessingDrawing" xmlns:w10="urn:schemas-microsoft-com:office:word" xmlns:w="http://schemas.openxmlformats.org/wordprocessingml/2006/main" xmlns:w14="http://schemas.microsoft.com/office/word/2010/wordml" xmlns:w15="http://schemas.microsoft.com/office/word/2012/wordml" xmlns:w16cex="http://schemas.microsoft.com/office/word/2018/wordml/cex" xmlns:w16cid="http://schemas.microsoft.com/office/word/2016/wordml/cid" xmlns:w16="http://schemas.microsoft.com/office/word/2018/wordml" xmlns:w16se="http://schemas.microsoft.com/office/word/2015/wordml/symex" xmlns:wpg="http://schemas.microsoft.com/office/word/2010/wordprocessingGroup" xmlns:wpi="http://schemas.microsoft.com/office/word/2010/wordprocessingInk" xmlns:wne="http://schemas.microsoft.com/office/word/2006/wordml" xmlns:wps="http://schemas.microsoft.com/office/word/2010/wordprocessingShape" mc:Ignorable="w14 w15 w16se w16cid w16 w16cex wp14">
   <w:footnote w:type="separator" w:id="-1">
@@ -4141,19 +3148,10 @@
 
 <file path=word/header1.xml><?xml version="1.0" encoding="utf-8"?>
 <w:hdr xmlns:wpc="http://schemas.microsoft.com/office/word/2010/wordprocessingCanvas" xmlns:cx="http://schemas.microsoft.com/office/drawing/2014/chartex" xmlns:cx1="http://schemas.microsoft.com/office/drawing/2015/9/8/chartex" xmlns:cx2="http://schemas.microsoft.com/office/drawing/2015/10/21/chartex" xmlns:cx3="http://schemas.microsoft.com/office/drawing/2016/5/9/chartex" xmlns:cx4="http://schemas.microsoft.com/office/drawing/2016/5/10/chartex" xmlns:cx5="http://schemas.microsoft.com/office/drawing/2016/5/11/chartex" xmlns:cx6="http://schemas.microsoft.com/office/drawing/2016/5/12/chartex" xmlns:cx7="http://schemas.microsoft.com/office/drawing/2016/5/13/chartex" xmlns:cx8="http://schemas.microsoft.com/office/drawing/2016/5/14/chartex" xmlns:mc="http://schemas.openxmlformats.org/markup-compatibility/2006" xmlns:aink="http://schemas.microsoft.com/office/drawing/2016/ink" xmlns:am3d="http://schemas.microsoft.com/office/drawing/2017/model3d" xmlns:o="urn:schemas-microsoft-com:office:office" xmlns:r="http://schemas.openxmlformats.org/officeDocument/2006/relationships" xmlns:m="http://schemas.openxmlformats.org/officeDocument/2006/math" xmlns:v="urn:schemas-microsoft-com:vml" xmlns:wp14="http://schemas.microsoft.com/office/word/2010/wordprocessingDrawing" xmlns:wp="http://schemas.openxmlformats.org/drawingml/2006/wordprocessingDrawing" xmlns:w10="urn:schemas-microsoft-com:office:word" xmlns:w="http://schemas.openxmlformats.org/wordprocessingml/2006/main" xmlns:w14="http://schemas.microsoft.com/office/word/2010/wordml" xmlns:w15="http://schemas.microsoft.com/office/word/2012/wordml" xmlns:w16cex="http://schemas.microsoft.com/office/word/2018/wordml/cex" xmlns:w16cid="http://schemas.microsoft.com/office/word/2016/wordml/cid" xmlns:w16="http://schemas.microsoft.com/office/word/2018/wordml" xmlns:w16se="http://schemas.microsoft.com/office/word/2015/wordml/symex" xmlns:wpg="http://schemas.microsoft.com/office/word/2010/wordprocessingGroup" xmlns:wpi="http://schemas.microsoft.com/office/word/2010/wordprocessingInk" xmlns:wne="http://schemas.microsoft.com/office/word/2006/wordml" xmlns:wps="http://schemas.microsoft.com/office/word/2010/wordprocessingShape" mc:Ignorable="w14 w15 w16se w16cid w16 w16cex wp14">
-  <w:p>
-    <w:pPr>
-      <w:pStyle w:val="Header"/>
-    </w:pPr>
-  </w:p>
-</w:hdr>
-</file>
-
-<file path=word/header2.xml><?xml version="1.0" encoding="utf-8"?>
-<w:hdr xmlns:wpc="http://schemas.microsoft.com/office/word/2010/wordprocessingCanvas" xmlns:cx="http://schemas.microsoft.com/office/drawing/2014/chartex" xmlns:cx1="http://schemas.microsoft.com/office/drawing/2015/9/8/chartex" xmlns:cx2="http://schemas.microsoft.com/office/drawing/2015/10/21/chartex" xmlns:cx3="http://schemas.microsoft.com/office/drawing/2016/5/9/chartex" xmlns:cx4="http://schemas.microsoft.com/office/drawing/2016/5/10/chartex" xmlns:cx5="http://schemas.microsoft.com/office/drawing/2016/5/11/chartex" xmlns:cx6="http://schemas.microsoft.com/office/drawing/2016/5/12/chartex" xmlns:cx7="http://schemas.microsoft.com/office/drawing/2016/5/13/chartex" xmlns:cx8="http://schemas.microsoft.com/office/drawing/2016/5/14/chartex" xmlns:mc="http://schemas.openxmlformats.org/markup-compatibility/2006" xmlns:aink="http://schemas.microsoft.com/office/drawing/2016/ink" xmlns:am3d="http://schemas.microsoft.com/office/drawing/2017/model3d" xmlns:o="urn:schemas-microsoft-com:office:office" xmlns:r="http://schemas.openxmlformats.org/officeDocument/2006/relationships" xmlns:m="http://schemas.openxmlformats.org/officeDocument/2006/math" xmlns:v="urn:schemas-microsoft-com:vml" xmlns:wp14="http://schemas.microsoft.com/office/word/2010/wordprocessingDrawing" xmlns:wp="http://schemas.openxmlformats.org/drawingml/2006/wordprocessingDrawing" xmlns:w10="urn:schemas-microsoft-com:office:word" xmlns:w="http://schemas.openxmlformats.org/wordprocessingml/2006/main" xmlns:w14="http://schemas.microsoft.com/office/word/2010/wordml" xmlns:w15="http://schemas.microsoft.com/office/word/2012/wordml" xmlns:w16cex="http://schemas.microsoft.com/office/word/2018/wordml/cex" xmlns:w16cid="http://schemas.microsoft.com/office/word/2016/wordml/cid" xmlns:w16="http://schemas.microsoft.com/office/word/2018/wordml" xmlns:w16se="http://schemas.microsoft.com/office/word/2015/wordml/symex" xmlns:wpg="http://schemas.microsoft.com/office/word/2010/wordprocessingGroup" xmlns:wpi="http://schemas.microsoft.com/office/word/2010/wordprocessingInk" xmlns:wne="http://schemas.microsoft.com/office/word/2006/wordml" xmlns:wps="http://schemas.microsoft.com/office/word/2010/wordprocessingShape" mc:Ignorable="w14 w15 w16se w16cid w16 w16cex wp14">
   <w:tbl>
     <w:tblPr>
       <w:tblW w:w="5396" w:type="pct"/>
+      <w:tblInd w:w="-726" w:type="dxa"/>
       <w:tblBorders>
         <w:bottom w:val="single" w:sz="18" w:space="0" w:color="808080" w:themeColor="background1" w:themeShade="80"/>
         <w:insideV w:val="single" w:sz="18" w:space="0" w:color="808080" w:themeColor="background1" w:themeShade="80"/>
@@ -4167,8 +3165,8 @@
       <w:tblLook w:val="04A0" w:firstRow="1" w:lastRow="0" w:firstColumn="1" w:lastColumn="0" w:noHBand="0" w:noVBand="1"/>
     </w:tblPr>
     <w:tblGrid>
-      <w:gridCol w:w="3352"/>
-      <w:gridCol w:w="6439"/>
+      <w:gridCol w:w="3924"/>
+      <w:gridCol w:w="7743"/>
     </w:tblGrid>
     <w:tr>
       <w:trPr>
@@ -4176,7 +3174,7 @@
       </w:trPr>
       <w:tc>
         <w:tcPr>
-          <w:tcW w:w="3376" w:type="dxa"/>
+          <w:tcW w:w="3924" w:type="dxa"/>
           <w:tcBorders>
             <w:right w:val="nil"/>
           </w:tcBorders>
@@ -4202,7 +3200,7 @@
               <wp:inline distT="0" distB="0" distL="0" distR="0" wp14:anchorId="5C0817CA" wp14:editId="3D859798">
                 <wp:extent cx="1133100" cy="755400"/>
                 <wp:effectExtent l="0" t="0" r="0" b="0"/>
-                <wp:docPr id="2" name="Bild 1" descr="DSC0948520x20.jpg"/>
+                <wp:docPr id="1" name="Bild 1" descr="DSC0948520x20.jpg"/>
                 <wp:cNvGraphicFramePr/>
                 <a:graphic xmlns:a="http://schemas.openxmlformats.org/drawingml/2006/main">
                   <a:graphicData uri="http://schemas.openxmlformats.org/drawingml/2006/picture">
@@ -4232,19 +3230,11 @@
               </wp:inline>
             </w:drawing>
           </w:r>
-          <w:r>
-            <w:rPr>
-              <w:rFonts w:asciiTheme="majorHAnsi" w:eastAsiaTheme="majorEastAsia" w:hAnsiTheme="majorHAnsi" w:cstheme="majorBidi"/>
-              <w:sz w:val="36"/>
-              <w:szCs w:val="36"/>
-            </w:rPr>
-            <w:tab/>
-          </w:r>
         </w:p>
       </w:tc>
       <w:tc>
         <w:tcPr>
-          <w:tcW w:w="6662" w:type="dxa"/>
+          <w:tcW w:w="7743" w:type="dxa"/>
           <w:tcBorders>
             <w:left w:val="nil"/>
             <w:bottom w:val="single" w:sz="18" w:space="0" w:color="808080" w:themeColor="background1" w:themeShade="80"/>
@@ -4326,16 +3316,6 @@
       <w:pStyle w:val="Header"/>
     </w:pPr>
   </w:p>
-  <w:p>
-    <w:pPr>
-      <w:pStyle w:val="Header"/>
-    </w:pPr>
-  </w:p>
-</w:hdr>
-</file>
-
-<file path=word/header3.xml><?xml version="1.0" encoding="utf-8"?>
-<w:hdr xmlns:wpc="http://schemas.microsoft.com/office/word/2010/wordprocessingCanvas" xmlns:cx="http://schemas.microsoft.com/office/drawing/2014/chartex" xmlns:cx1="http://schemas.microsoft.com/office/drawing/2015/9/8/chartex" xmlns:cx2="http://schemas.microsoft.com/office/drawing/2015/10/21/chartex" xmlns:cx3="http://schemas.microsoft.com/office/drawing/2016/5/9/chartex" xmlns:cx4="http://schemas.microsoft.com/office/drawing/2016/5/10/chartex" xmlns:cx5="http://schemas.microsoft.com/office/drawing/2016/5/11/chartex" xmlns:cx6="http://schemas.microsoft.com/office/drawing/2016/5/12/chartex" xmlns:cx7="http://schemas.microsoft.com/office/drawing/2016/5/13/chartex" xmlns:cx8="http://schemas.microsoft.com/office/drawing/2016/5/14/chartex" xmlns:mc="http://schemas.openxmlformats.org/markup-compatibility/2006" xmlns:aink="http://schemas.microsoft.com/office/drawing/2016/ink" xmlns:am3d="http://schemas.microsoft.com/office/drawing/2017/model3d" xmlns:o="urn:schemas-microsoft-com:office:office" xmlns:r="http://schemas.openxmlformats.org/officeDocument/2006/relationships" xmlns:m="http://schemas.openxmlformats.org/officeDocument/2006/math" xmlns:v="urn:schemas-microsoft-com:vml" xmlns:wp14="http://schemas.microsoft.com/office/word/2010/wordprocessingDrawing" xmlns:wp="http://schemas.openxmlformats.org/drawingml/2006/wordprocessingDrawing" xmlns:w10="urn:schemas-microsoft-com:office:word" xmlns:w="http://schemas.openxmlformats.org/wordprocessingml/2006/main" xmlns:w14="http://schemas.microsoft.com/office/word/2010/wordml" xmlns:w15="http://schemas.microsoft.com/office/word/2012/wordml" xmlns:w16cex="http://schemas.microsoft.com/office/word/2018/wordml/cex" xmlns:w16cid="http://schemas.microsoft.com/office/word/2016/wordml/cid" xmlns:w16="http://schemas.microsoft.com/office/word/2018/wordml" xmlns:w16se="http://schemas.microsoft.com/office/word/2015/wordml/symex" xmlns:wpg="http://schemas.microsoft.com/office/word/2010/wordprocessingGroup" xmlns:wpi="http://schemas.microsoft.com/office/word/2010/wordprocessingInk" xmlns:wne="http://schemas.microsoft.com/office/word/2006/wordml" xmlns:wps="http://schemas.microsoft.com/office/word/2010/wordprocessingShape" mc:Ignorable="w14 w15 w16se w16cid w16 w16cex wp14">
   <w:p>
     <w:pPr>
       <w:pStyle w:val="Header"/>

</xml_diff>

<commit_message>
Avoid message box at word exit, after a combined document has been created.
</commit_message>
<xml_diff>
--- a/zz Rechnungs Test Vorlage - Automatisiert.docx
+++ b/zz Rechnungs Test Vorlage - Automatisiert.docx
@@ -250,11 +250,67 @@
       </w:r>
       <w:bookmarkEnd w:id="1"/>
       <w:r>
-        <w:t xml:space="preserve"> </w:t>
-      </w:r>
-      <w:bookmarkStart w:id="2" w:name="Name"/>
-      <w:r>
-        <w:t>Arnold Schlüssel</w:t>
+        <w:t xml:space="preserve"> [--Name--]</w:t>
+      </w:r>
+    </w:p>
+    <w:p>
+      <w:pPr>
+        <w:spacing w:after="0" w:line="240" w:lineRule="auto"/>
+        <w:rPr>
+          <w:lang w:val="de-CH"/>
+        </w:rPr>
+      </w:pPr>
+      <w:r>
+        <w:rPr>
+          <w:lang w:val="de-CH"/>
+        </w:rPr>
+        <w:tab/>
+      </w:r>
+      <w:r>
+        <w:rPr>
+          <w:lang w:val="de-CH"/>
+        </w:rPr>
+        <w:tab/>
+      </w:r>
+      <w:r>
+        <w:rPr>
+          <w:lang w:val="de-CH"/>
+        </w:rPr>
+        <w:tab/>
+      </w:r>
+      <w:r>
+        <w:rPr>
+          <w:lang w:val="de-CH"/>
+        </w:rPr>
+        <w:tab/>
+      </w:r>
+      <w:r>
+        <w:rPr>
+          <w:lang w:val="de-CH"/>
+        </w:rPr>
+        <w:tab/>
+      </w:r>
+      <w:r>
+        <w:rPr>
+          <w:lang w:val="de-CH"/>
+        </w:rPr>
+        <w:tab/>
+      </w:r>
+      <w:r>
+        <w:rPr>
+          <w:lang w:val="de-CH"/>
+        </w:rPr>
+        <w:tab/>
+      </w:r>
+      <w:r>
+        <w:rPr>
+          <w:lang w:val="de-CH"/>
+        </w:rPr>
+        <w:tab/>
+      </w:r>
+      <w:bookmarkStart w:id="2" w:name="Adresse"/>
+      <w:r>
+        <w:t>[--Adresse--]</w:t>
       </w:r>
       <w:bookmarkEnd w:id="2"/>
     </w:p>
@@ -313,80 +369,19 @@
         </w:rPr>
         <w:tab/>
       </w:r>
-      <w:bookmarkStart w:id="3" w:name="Adresse"/>
-      <w:r>
-        <w:t>[--Adresse--]</w:t>
+      <w:bookmarkStart w:id="3" w:name="PLZ"/>
+      <w:r>
+        <w:t>[--PLZ--]</w:t>
       </w:r>
       <w:bookmarkEnd w:id="3"/>
-    </w:p>
-    <w:p>
-      <w:pPr>
-        <w:spacing w:after="0" w:line="240" w:lineRule="auto"/>
-        <w:rPr>
-          <w:lang w:val="de-CH"/>
-        </w:rPr>
-      </w:pPr>
-      <w:r>
-        <w:rPr>
-          <w:lang w:val="de-CH"/>
-        </w:rPr>
-        <w:tab/>
-      </w:r>
-      <w:r>
-        <w:rPr>
-          <w:lang w:val="de-CH"/>
-        </w:rPr>
-        <w:tab/>
-      </w:r>
-      <w:r>
-        <w:rPr>
-          <w:lang w:val="de-CH"/>
-        </w:rPr>
-        <w:tab/>
-      </w:r>
-      <w:r>
-        <w:rPr>
-          <w:lang w:val="de-CH"/>
-        </w:rPr>
-        <w:tab/>
-      </w:r>
-      <w:r>
-        <w:rPr>
-          <w:lang w:val="de-CH"/>
-        </w:rPr>
-        <w:tab/>
-      </w:r>
-      <w:r>
-        <w:rPr>
-          <w:lang w:val="de-CH"/>
-        </w:rPr>
-        <w:tab/>
-      </w:r>
-      <w:r>
-        <w:rPr>
-          <w:lang w:val="de-CH"/>
-        </w:rPr>
-        <w:tab/>
-      </w:r>
-      <w:r>
-        <w:rPr>
-          <w:lang w:val="de-CH"/>
-        </w:rPr>
-        <w:tab/>
-      </w:r>
-      <w:bookmarkStart w:id="4" w:name="PLZ"/>
-      <w:r>
-        <w:t>[--PLZ--]</w:t>
+      <w:r>
+        <w:t xml:space="preserve"> </w:t>
+      </w:r>
+      <w:bookmarkStart w:id="4" w:name="Ort"/>
+      <w:r>
+        <w:t>[--Ort--]</w:t>
       </w:r>
       <w:bookmarkEnd w:id="4"/>
-      <w:r>
-        <w:t xml:space="preserve"> </w:t>
-      </w:r>
-      <w:bookmarkStart w:id="5" w:name="Ort"/>
-      <w:r>
-        <w:t>[--Ort--]</w:t>
-      </w:r>
-      <w:bookmarkEnd w:id="5"/>
     </w:p>
     <w:p>
       <w:pPr>
@@ -414,7 +409,7 @@
           <w:lang w:val="de-CH"/>
         </w:rPr>
       </w:pPr>
-      <w:bookmarkStart w:id="6" w:name="AuftragID"/>
+      <w:bookmarkStart w:id="5" w:name="AuftragID"/>
       <w:r>
         <w:rPr>
           <w:sz w:val="24"/>
@@ -442,7 +437,7 @@
         </w:rPr>
         <w:t>--]</w:t>
       </w:r>
-      <w:bookmarkEnd w:id="6"/>
+      <w:bookmarkEnd w:id="5"/>
       <w:r>
         <w:rPr>
           <w:sz w:val="24"/>
@@ -479,7 +474,7 @@
         </w:rPr>
         <w:t xml:space="preserve"> </w:t>
       </w:r>
-      <w:bookmarkStart w:id="7" w:name="AuftragDatum"/>
+      <w:bookmarkStart w:id="6" w:name="AuftragDatum"/>
       <w:r>
         <w:rPr>
           <w:sz w:val="24"/>
@@ -487,29 +482,9 @@
           <w:u w:val="single"/>
           <w:lang w:val="de-CH"/>
         </w:rPr>
-        <w:t>[--</w:t>
-      </w:r>
-      <w:proofErr w:type="spellStart"/>
-      <w:r>
-        <w:rPr>
-          <w:sz w:val="24"/>
-          <w:szCs w:val="24"/>
-          <w:u w:val="single"/>
-          <w:lang w:val="de-CH"/>
-        </w:rPr>
-        <w:t>AuftragDatum</w:t>
-      </w:r>
-      <w:proofErr w:type="spellEnd"/>
-      <w:r>
-        <w:rPr>
-          <w:sz w:val="24"/>
-          <w:szCs w:val="24"/>
-          <w:u w:val="single"/>
-          <w:lang w:val="de-CH"/>
-        </w:rPr>
-        <w:t>--]</w:t>
-      </w:r>
-      <w:bookmarkEnd w:id="7"/>
+        <w:t>[--AuftragDatum--]</w:t>
+      </w:r>
+      <w:bookmarkEnd w:id="6"/>
       <w:r>
         <w:rPr>
           <w:sz w:val="24"/>
@@ -544,7 +519,7 @@
           <w:lang w:val="de-CH"/>
         </w:rPr>
       </w:pPr>
-      <w:bookmarkStart w:id="8" w:name="Rechnungsbeschreibung"/>
+      <w:bookmarkStart w:id="7" w:name="Rechnungsbeschreibung"/>
       <w:r>
         <w:rPr>
           <w:lang w:val="de-CH"/>
@@ -557,7 +532,7 @@
         </w:rPr>
         <w:t>Rechnungsbeschreibung--]</w:t>
       </w:r>
-      <w:bookmarkEnd w:id="8"/>
+      <w:bookmarkEnd w:id="7"/>
     </w:p>
     <w:p>
       <w:pPr>
@@ -625,7 +600,7 @@
         </w:rPr>
         <w:tab/>
       </w:r>
-      <w:bookmarkStart w:id="9" w:name="Betrag"/>
+      <w:bookmarkStart w:id="8" w:name="Betrag"/>
       <w:r>
         <w:rPr>
           <w:b/>
@@ -633,7 +608,7 @@
         </w:rPr>
         <w:t>[--Betrag--]</w:t>
       </w:r>
-      <w:bookmarkEnd w:id="9"/>
+      <w:bookmarkEnd w:id="8"/>
     </w:p>
     <w:p>
       <w:pPr>
@@ -757,7 +732,6 @@
                 <w:lang w:val="en-US"/>
               </w:rPr>
             </w:pPr>
-            <w:proofErr w:type="spellStart"/>
             <w:r>
               <w:rPr>
                 <w:rFonts w:ascii="Calibri" w:eastAsia="Times New Roman" w:hAnsi="Calibri" w:cs="Calibri"/>
@@ -768,7 +742,6 @@
               </w:rPr>
               <w:t>Feldname</w:t>
             </w:r>
-            <w:proofErr w:type="spellEnd"/>
           </w:p>
         </w:tc>
         <w:tc>
@@ -793,7 +766,6 @@
                 <w:lang w:val="en-US"/>
               </w:rPr>
             </w:pPr>
-            <w:proofErr w:type="spellStart"/>
             <w:r>
               <w:rPr>
                 <w:rFonts w:ascii="Calibri" w:eastAsia="Times New Roman" w:hAnsi="Calibri" w:cs="Calibri"/>
@@ -804,7 +776,6 @@
               </w:rPr>
               <w:t>Feldwert</w:t>
             </w:r>
-            <w:proofErr w:type="spellEnd"/>
           </w:p>
         </w:tc>
       </w:tr>
@@ -901,7 +872,6 @@
                 <w:lang w:val="en-US"/>
               </w:rPr>
             </w:pPr>
-            <w:proofErr w:type="spellStart"/>
             <w:r>
               <w:rPr>
                 <w:rFonts w:ascii="Calibri" w:eastAsia="Times New Roman" w:hAnsi="Calibri" w:cs="Calibri"/>
@@ -910,7 +880,6 @@
               </w:rPr>
               <w:t>Vorname</w:t>
             </w:r>
-            <w:proofErr w:type="spellEnd"/>
           </w:p>
         </w:tc>
         <w:tc>
@@ -969,7 +938,6 @@
                 <w:lang w:val="en-US"/>
               </w:rPr>
             </w:pPr>
-            <w:proofErr w:type="spellStart"/>
             <w:r>
               <w:rPr>
                 <w:rFonts w:ascii="Calibri" w:eastAsia="Times New Roman" w:hAnsi="Calibri" w:cs="Calibri"/>
@@ -978,7 +946,6 @@
               </w:rPr>
               <w:t>Adresse</w:t>
             </w:r>
-            <w:proofErr w:type="spellEnd"/>
           </w:p>
         </w:tc>
         <w:tc>
@@ -1169,7 +1136,6 @@
                 <w:lang w:val="en-US"/>
               </w:rPr>
             </w:pPr>
-            <w:proofErr w:type="spellStart"/>
             <w:r>
               <w:rPr>
                 <w:rFonts w:ascii="Calibri" w:eastAsia="Times New Roman" w:hAnsi="Calibri" w:cs="Calibri"/>
@@ -1178,7 +1144,6 @@
               </w:rPr>
               <w:t>Mailadresse</w:t>
             </w:r>
-            <w:proofErr w:type="spellEnd"/>
           </w:p>
         </w:tc>
         <w:tc>
@@ -1201,7 +1166,7 @@
                 <w:lang w:val="en-US"/>
               </w:rPr>
             </w:pPr>
-            <w:bookmarkStart w:id="10" w:name="Mailadresse"/>
+            <w:bookmarkStart w:id="9" w:name="Mailadresse"/>
             <w:r>
               <w:rPr>
                 <w:b/>
@@ -1209,7 +1174,7 @@
               </w:rPr>
               <w:t>[--Mailadresse--]</w:t>
             </w:r>
-            <w:bookmarkEnd w:id="10"/>
+            <w:bookmarkEnd w:id="9"/>
           </w:p>
         </w:tc>
       </w:tr>
@@ -1240,7 +1205,6 @@
                 <w:lang w:val="en-US"/>
               </w:rPr>
             </w:pPr>
-            <w:proofErr w:type="spellStart"/>
             <w:r>
               <w:rPr>
                 <w:rFonts w:ascii="Calibri" w:eastAsia="Times New Roman" w:hAnsi="Calibri" w:cs="Calibri"/>
@@ -1249,7 +1213,6 @@
               </w:rPr>
               <w:t>Telefonnummer</w:t>
             </w:r>
-            <w:proofErr w:type="spellEnd"/>
           </w:p>
         </w:tc>
         <w:tc>
@@ -1272,7 +1235,7 @@
                 <w:lang w:val="en-US"/>
               </w:rPr>
             </w:pPr>
-            <w:bookmarkStart w:id="11" w:name="Telefonnummer"/>
+            <w:bookmarkStart w:id="10" w:name="Telefonnummer"/>
             <w:r>
               <w:rPr>
                 <w:b/>
@@ -1280,7 +1243,7 @@
               </w:rPr>
               <w:t>[--Telefonnummer--]</w:t>
             </w:r>
-            <w:bookmarkEnd w:id="11"/>
+            <w:bookmarkEnd w:id="10"/>
           </w:p>
         </w:tc>
       </w:tr>
@@ -1341,11 +1304,11 @@
                 <w:lang w:val="en-US"/>
               </w:rPr>
             </w:pPr>
-            <w:bookmarkStart w:id="12" w:name="KundenID"/>
+            <w:bookmarkStart w:id="11" w:name="KundenID"/>
             <w:r>
               <w:t>[--KundenID--]</w:t>
             </w:r>
-            <w:bookmarkEnd w:id="12"/>
+            <w:bookmarkEnd w:id="11"/>
           </w:p>
         </w:tc>
       </w:tr>
@@ -1406,7 +1369,7 @@
                 <w:lang w:val="en-US"/>
               </w:rPr>
             </w:pPr>
-            <w:bookmarkStart w:id="13" w:name="Kindervornamen"/>
+            <w:bookmarkStart w:id="12" w:name="Kindervornamen"/>
             <w:r>
               <w:rPr>
                 <w:b/>
@@ -1414,7 +1377,7 @@
               </w:rPr>
               <w:t>[--Kindervornamen--]</w:t>
             </w:r>
-            <w:bookmarkEnd w:id="13"/>
+            <w:bookmarkEnd w:id="12"/>
           </w:p>
         </w:tc>
       </w:tr>
@@ -1513,7 +1476,6 @@
                 <w:lang w:val="en-US"/>
               </w:rPr>
             </w:pPr>
-            <w:proofErr w:type="spellStart"/>
             <w:r>
               <w:rPr>
                 <w:rFonts w:ascii="Calibri" w:eastAsia="Times New Roman" w:hAnsi="Calibri" w:cs="Calibri"/>
@@ -1538,7 +1500,6 @@
               </w:rPr>
               <w:t>eibung</w:t>
             </w:r>
-            <w:proofErr w:type="spellEnd"/>
           </w:p>
         </w:tc>
         <w:tc>
@@ -1561,7 +1522,7 @@
                 <w:lang w:val="en-US"/>
               </w:rPr>
             </w:pPr>
-            <w:bookmarkStart w:id="14" w:name="Produktbeschreibung"/>
+            <w:bookmarkStart w:id="13" w:name="Produktbeschreibung"/>
             <w:r>
               <w:rPr>
                 <w:lang w:val="de-CH"/>
@@ -1580,7 +1541,7 @@
               </w:rPr>
               <w:t>--]</w:t>
             </w:r>
-            <w:bookmarkEnd w:id="14"/>
+            <w:bookmarkEnd w:id="13"/>
           </w:p>
         </w:tc>
       </w:tr>
@@ -1641,7 +1602,7 @@
                 <w:lang w:val="en-US"/>
               </w:rPr>
             </w:pPr>
-            <w:bookmarkStart w:id="15" w:name="Preisliste"/>
+            <w:bookmarkStart w:id="14" w:name="Preisliste"/>
             <w:r>
               <w:rPr>
                 <w:rFonts w:ascii="Calibri" w:eastAsia="Times New Roman" w:hAnsi="Calibri" w:cs="Calibri"/>
@@ -1650,7 +1611,7 @@
               </w:rPr>
               <w:t>[--Preisliste--]</w:t>
             </w:r>
-            <w:bookmarkEnd w:id="15"/>
+            <w:bookmarkEnd w:id="14"/>
           </w:p>
         </w:tc>
       </w:tr>
@@ -1750,7 +1711,6 @@
                 <w:lang w:val="en-US"/>
               </w:rPr>
             </w:pPr>
-            <w:proofErr w:type="spellStart"/>
             <w:r>
               <w:rPr>
                 <w:rFonts w:ascii="Calibri" w:eastAsia="Times New Roman" w:hAnsi="Calibri" w:cs="Calibri"/>
@@ -1759,7 +1719,6 @@
               </w:rPr>
               <w:t>Betrag</w:t>
             </w:r>
-            <w:proofErr w:type="spellEnd"/>
           </w:p>
         </w:tc>
         <w:tc>
@@ -1822,7 +1781,6 @@
                 <w:lang w:val="en-US"/>
               </w:rPr>
             </w:pPr>
-            <w:proofErr w:type="spellStart"/>
             <w:r>
               <w:rPr>
                 <w:rFonts w:ascii="Calibri" w:eastAsia="Times New Roman" w:hAnsi="Calibri" w:cs="Calibri"/>
@@ -1831,7 +1789,6 @@
               </w:rPr>
               <w:t>ESNummer</w:t>
             </w:r>
-            <w:proofErr w:type="spellEnd"/>
           </w:p>
         </w:tc>
         <w:tc>
@@ -1854,34 +1811,16 @@
                 <w:lang w:val="en-US"/>
               </w:rPr>
             </w:pPr>
-            <w:bookmarkStart w:id="16" w:name="ESNummer"/>
-            <w:r>
-              <w:rPr>
-                <w:rFonts w:ascii="Calibri" w:eastAsia="Times New Roman" w:hAnsi="Calibri" w:cs="Calibri"/>
-                <w:color w:val="000000"/>
-                <w:lang w:val="en-US"/>
-              </w:rPr>
-              <w:t>[--</w:t>
-            </w:r>
-            <w:proofErr w:type="spellStart"/>
-            <w:r>
-              <w:rPr>
-                <w:rFonts w:ascii="Calibri" w:eastAsia="Times New Roman" w:hAnsi="Calibri" w:cs="Calibri"/>
-                <w:color w:val="000000"/>
-                <w:lang w:val="en-US"/>
-              </w:rPr>
-              <w:t>ESNummer</w:t>
-            </w:r>
-            <w:proofErr w:type="spellEnd"/>
-            <w:r>
-              <w:rPr>
-                <w:rFonts w:ascii="Calibri" w:eastAsia="Times New Roman" w:hAnsi="Calibri" w:cs="Calibri"/>
-                <w:color w:val="000000"/>
-                <w:lang w:val="en-US"/>
-              </w:rPr>
-              <w:t>--]</w:t>
-            </w:r>
-            <w:bookmarkEnd w:id="16"/>
+            <w:bookmarkStart w:id="15" w:name="ESNummer"/>
+            <w:r>
+              <w:rPr>
+                <w:rFonts w:ascii="Calibri" w:eastAsia="Times New Roman" w:hAnsi="Calibri" w:cs="Calibri"/>
+                <w:color w:val="000000"/>
+                <w:lang w:val="en-US"/>
+              </w:rPr>
+              <w:t>[--ESNummer--]</w:t>
+            </w:r>
+            <w:bookmarkEnd w:id="15"/>
           </w:p>
         </w:tc>
       </w:tr>
@@ -1912,7 +1851,6 @@
                 <w:lang w:val="en-US"/>
               </w:rPr>
             </w:pPr>
-            <w:proofErr w:type="spellStart"/>
             <w:r>
               <w:rPr>
                 <w:rFonts w:ascii="Calibri" w:eastAsia="Times New Roman" w:hAnsi="Calibri" w:cs="Calibri"/>
@@ -1921,7 +1859,6 @@
               </w:rPr>
               <w:t>AuftragDatum</w:t>
             </w:r>
-            <w:proofErr w:type="spellEnd"/>
           </w:p>
         </w:tc>
         <w:tc>
@@ -1951,27 +1888,7 @@
                 <w:u w:val="single"/>
                 <w:lang w:val="de-CH"/>
               </w:rPr>
-              <w:t>[--</w:t>
-            </w:r>
-            <w:proofErr w:type="spellStart"/>
-            <w:r>
-              <w:rPr>
-                <w:rFonts w:ascii="Calibri" w:eastAsia="Times New Roman" w:hAnsi="Calibri" w:cs="Calibri"/>
-                <w:color w:val="000000"/>
-                <w:u w:val="single"/>
-                <w:lang w:val="de-CH"/>
-              </w:rPr>
-              <w:t>AuftragDatum</w:t>
-            </w:r>
-            <w:proofErr w:type="spellEnd"/>
-            <w:r>
-              <w:rPr>
-                <w:rFonts w:ascii="Calibri" w:eastAsia="Times New Roman" w:hAnsi="Calibri" w:cs="Calibri"/>
-                <w:color w:val="000000"/>
-                <w:u w:val="single"/>
-                <w:lang w:val="de-CH"/>
-              </w:rPr>
-              <w:t>--]</w:t>
+              <w:t>[--AuftragDatum--]</w:t>
             </w:r>
           </w:p>
         </w:tc>
@@ -2003,7 +1920,6 @@
                 <w:lang w:val="en-US"/>
               </w:rPr>
             </w:pPr>
-            <w:proofErr w:type="spellStart"/>
             <w:r>
               <w:rPr>
                 <w:rFonts w:ascii="Calibri" w:eastAsia="Times New Roman" w:hAnsi="Calibri" w:cs="Calibri"/>
@@ -2012,7 +1928,6 @@
               </w:rPr>
               <w:t>Schlusssatz</w:t>
             </w:r>
-            <w:proofErr w:type="spellEnd"/>
           </w:p>
         </w:tc>
         <w:tc>
@@ -2035,14 +1950,14 @@
                 <w:lang w:val="en-US"/>
               </w:rPr>
             </w:pPr>
-            <w:bookmarkStart w:id="17" w:name="Schlusssatz"/>
+            <w:bookmarkStart w:id="16" w:name="Schlusssatz"/>
             <w:r>
               <w:rPr>
                 <w:lang w:val="de-CH"/>
               </w:rPr>
               <w:t>[--Schlusssatz--]</w:t>
             </w:r>
-            <w:bookmarkEnd w:id="17"/>
+            <w:bookmarkEnd w:id="16"/>
           </w:p>
         </w:tc>
       </w:tr>
@@ -2198,7 +2113,6 @@
                 <w:lang w:val="en-US"/>
               </w:rPr>
             </w:pPr>
-            <w:proofErr w:type="spellStart"/>
             <w:r>
               <w:rPr>
                 <w:rFonts w:ascii="Calibri" w:eastAsia="Times New Roman" w:hAnsi="Calibri" w:cs="Calibri"/>
@@ -2207,7 +2121,6 @@
               </w:rPr>
               <w:t>Empfängername</w:t>
             </w:r>
-            <w:proofErr w:type="spellEnd"/>
           </w:p>
         </w:tc>
         <w:tc>
@@ -2263,7 +2176,6 @@
                 <w:lang w:val="en-US"/>
               </w:rPr>
             </w:pPr>
-            <w:proofErr w:type="spellStart"/>
             <w:r>
               <w:rPr>
                 <w:rFonts w:ascii="Calibri" w:eastAsia="Times New Roman" w:hAnsi="Calibri" w:cs="Calibri"/>
@@ -2272,7 +2184,6 @@
               </w:rPr>
               <w:t>Empfängeradresse</w:t>
             </w:r>
-            <w:proofErr w:type="spellEnd"/>
           </w:p>
         </w:tc>
         <w:tc>
@@ -2328,7 +2239,6 @@
                 <w:lang w:val="en-US"/>
               </w:rPr>
             </w:pPr>
-            <w:proofErr w:type="spellStart"/>
             <w:r>
               <w:rPr>
                 <w:rFonts w:ascii="Calibri" w:eastAsia="Times New Roman" w:hAnsi="Calibri" w:cs="Calibri"/>
@@ -2337,7 +2247,6 @@
               </w:rPr>
               <w:t>Empfängerwohnort</w:t>
             </w:r>
-            <w:proofErr w:type="spellEnd"/>
           </w:p>
         </w:tc>
         <w:tc>
@@ -2405,7 +2314,6 @@
                 <w:lang w:val="en-US"/>
               </w:rPr>
             </w:pPr>
-            <w:proofErr w:type="spellStart"/>
             <w:r>
               <w:rPr>
                 <w:rFonts w:ascii="Calibri" w:eastAsia="Times New Roman" w:hAnsi="Calibri" w:cs="Calibri"/>
@@ -2414,7 +2322,6 @@
               </w:rPr>
               <w:t>Kundenname</w:t>
             </w:r>
-            <w:proofErr w:type="spellEnd"/>
           </w:p>
         </w:tc>
         <w:tc>
@@ -2482,7 +2389,6 @@
                 <w:lang w:val="en-US"/>
               </w:rPr>
             </w:pPr>
-            <w:proofErr w:type="spellStart"/>
             <w:r>
               <w:rPr>
                 <w:rFonts w:ascii="Calibri" w:eastAsia="Times New Roman" w:hAnsi="Calibri" w:cs="Calibri"/>
@@ -2491,7 +2397,6 @@
               </w:rPr>
               <w:t>Kundenadresse</w:t>
             </w:r>
-            <w:proofErr w:type="spellEnd"/>
           </w:p>
         </w:tc>
         <w:tc>
@@ -2559,7 +2464,6 @@
                 <w:lang w:val="en-US"/>
               </w:rPr>
             </w:pPr>
-            <w:proofErr w:type="spellStart"/>
             <w:r>
               <w:rPr>
                 <w:rFonts w:ascii="Calibri" w:eastAsia="Times New Roman" w:hAnsi="Calibri" w:cs="Calibri"/>
@@ -2568,7 +2472,6 @@
               </w:rPr>
               <w:t>Kundenwohnort</w:t>
             </w:r>
-            <w:proofErr w:type="spellEnd"/>
           </w:p>
         </w:tc>
         <w:tc>
@@ -2671,14 +2574,12 @@
               </w:rPr>
               <w:t>[--</w:t>
             </w:r>
-            <w:proofErr w:type="spellStart"/>
             <w:r>
               <w:rPr>
                 <w:lang w:val="de-CH"/>
               </w:rPr>
               <w:t>Amount</w:t>
             </w:r>
-            <w:proofErr w:type="spellEnd"/>
             <w:r>
               <w:rPr>
                 <w:lang w:val="de-CH"/>
@@ -2714,7 +2615,6 @@
                 <w:lang w:val="en-US"/>
               </w:rPr>
             </w:pPr>
-            <w:proofErr w:type="spellStart"/>
             <w:r>
               <w:rPr>
                 <w:rFonts w:ascii="Calibri" w:eastAsia="Times New Roman" w:hAnsi="Calibri" w:cs="Calibri"/>
@@ -2723,7 +2623,6 @@
               </w:rPr>
               <w:t>UnstructureMessage</w:t>
             </w:r>
-            <w:proofErr w:type="spellEnd"/>
           </w:p>
         </w:tc>
         <w:tc>
@@ -2750,14 +2649,12 @@
               </w:rPr>
               <w:t>[--</w:t>
             </w:r>
-            <w:proofErr w:type="spellStart"/>
             <w:r>
               <w:rPr>
                 <w:lang w:val="de-CH"/>
               </w:rPr>
               <w:t>UnstructureMessage</w:t>
             </w:r>
-            <w:proofErr w:type="spellEnd"/>
             <w:r>
               <w:rPr>
                 <w:lang w:val="de-CH"/>
@@ -2793,7 +2690,6 @@
                 <w:lang w:val="en-US"/>
               </w:rPr>
             </w:pPr>
-            <w:proofErr w:type="spellStart"/>
             <w:r>
               <w:rPr>
                 <w:rFonts w:ascii="Calibri" w:eastAsia="Times New Roman" w:hAnsi="Calibri" w:cs="Calibri"/>
@@ -2802,7 +2698,6 @@
               </w:rPr>
               <w:t>BillInformation</w:t>
             </w:r>
-            <w:proofErr w:type="spellEnd"/>
           </w:p>
         </w:tc>
         <w:tc>
@@ -2829,14 +2724,12 @@
               </w:rPr>
               <w:t>[--</w:t>
             </w:r>
-            <w:proofErr w:type="spellStart"/>
             <w:r>
               <w:rPr>
                 <w:lang w:val="de-CH"/>
               </w:rPr>
               <w:t>BillInformation</w:t>
             </w:r>
-            <w:proofErr w:type="spellEnd"/>
             <w:r>
               <w:rPr>
                 <w:lang w:val="de-CH"/>
@@ -2947,7 +2840,6 @@
                 <w:lang w:val="en-US"/>
               </w:rPr>
             </w:pPr>
-            <w:proofErr w:type="spellStart"/>
             <w:r>
               <w:rPr>
                 <w:rFonts w:ascii="Calibri" w:eastAsia="Times New Roman" w:hAnsi="Calibri" w:cs="Calibri"/>
@@ -2956,7 +2848,6 @@
               </w:rPr>
               <w:t>Filepath</w:t>
             </w:r>
-            <w:proofErr w:type="spellEnd"/>
           </w:p>
         </w:tc>
         <w:tc>
@@ -2983,14 +2874,12 @@
               </w:rPr>
               <w:t>[--</w:t>
             </w:r>
-            <w:proofErr w:type="spellStart"/>
             <w:r>
               <w:rPr>
                 <w:lang w:val="de-CH"/>
               </w:rPr>
               <w:t>Filepath</w:t>
             </w:r>
-            <w:proofErr w:type="spellEnd"/>
             <w:r>
               <w:rPr>
                 <w:lang w:val="de-CH"/>

</xml_diff>

<commit_message>
- Make solution more general, remove links to dedicated cells - Depend only on two named tables
</commit_message>
<xml_diff>
--- a/zz Rechnungs Test Vorlage - Automatisiert.docx
+++ b/zz Rechnungs Test Vorlage - Automatisiert.docx
@@ -109,7 +109,7 @@
           <w:noProof/>
           <w:lang w:val="de-CH"/>
         </w:rPr>
-        <w:t>10. Januar 2021</w:t>
+        <w:t>17. Januar 2021</w:t>
       </w:r>
       <w:r>
         <w:rPr>
@@ -482,27 +482,7 @@
           <w:u w:val="single"/>
           <w:lang w:val="de-CH"/>
         </w:rPr>
-        <w:t>[--</w:t>
-      </w:r>
-      <w:proofErr w:type="spellStart"/>
-      <w:r>
-        <w:rPr>
-          <w:sz w:val="24"/>
-          <w:szCs w:val="24"/>
-          <w:u w:val="single"/>
-          <w:lang w:val="de-CH"/>
-        </w:rPr>
-        <w:t>AuftragDatum</w:t>
-      </w:r>
-      <w:proofErr w:type="spellEnd"/>
-      <w:r>
-        <w:rPr>
-          <w:sz w:val="24"/>
-          <w:szCs w:val="24"/>
-          <w:u w:val="single"/>
-          <w:lang w:val="de-CH"/>
-        </w:rPr>
-        <w:t>--]</w:t>
+        <w:t>[--AuftragDatum--]</w:t>
       </w:r>
       <w:bookmarkEnd w:id="6"/>
       <w:r>
@@ -746,7 +726,6 @@
                 <w:lang w:val="en-US"/>
               </w:rPr>
             </w:pPr>
-            <w:proofErr w:type="spellStart"/>
             <w:r>
               <w:rPr>
                 <w:rFonts w:ascii="Calibri" w:eastAsia="Times New Roman" w:hAnsi="Calibri" w:cs="Calibri"/>
@@ -755,7 +734,6 @@
               </w:rPr>
               <w:t>Feldname</w:t>
             </w:r>
-            <w:proofErr w:type="spellEnd"/>
           </w:p>
         </w:tc>
         <w:tc>
@@ -773,7 +751,6 @@
                 <w:lang w:val="en-US"/>
               </w:rPr>
             </w:pPr>
-            <w:proofErr w:type="spellStart"/>
             <w:r>
               <w:rPr>
                 <w:rFonts w:ascii="Calibri" w:eastAsia="Times New Roman" w:hAnsi="Calibri" w:cs="Calibri"/>
@@ -782,7 +759,6 @@
               </w:rPr>
               <w:t>Feldwert</w:t>
             </w:r>
-            <w:proofErr w:type="spellEnd"/>
           </w:p>
         </w:tc>
       </w:tr>
@@ -857,7 +833,6 @@
                 <w:lang w:val="en-US"/>
               </w:rPr>
             </w:pPr>
-            <w:proofErr w:type="spellStart"/>
             <w:r>
               <w:rPr>
                 <w:rFonts w:ascii="Calibri" w:eastAsia="Times New Roman" w:hAnsi="Calibri" w:cs="Calibri"/>
@@ -866,7 +841,6 @@
               </w:rPr>
               <w:t>Vorname</w:t>
             </w:r>
-            <w:proofErr w:type="spellEnd"/>
           </w:p>
         </w:tc>
         <w:tc>
@@ -911,7 +885,6 @@
                 <w:lang w:val="en-US"/>
               </w:rPr>
             </w:pPr>
-            <w:proofErr w:type="spellStart"/>
             <w:r>
               <w:rPr>
                 <w:rFonts w:ascii="Calibri" w:eastAsia="Times New Roman" w:hAnsi="Calibri" w:cs="Calibri"/>
@@ -920,7 +893,6 @@
               </w:rPr>
               <w:t>Adresse</w:t>
             </w:r>
-            <w:proofErr w:type="spellEnd"/>
           </w:p>
         </w:tc>
         <w:tc>
@@ -1067,7 +1039,6 @@
                 <w:lang w:val="en-US"/>
               </w:rPr>
             </w:pPr>
-            <w:proofErr w:type="spellStart"/>
             <w:r>
               <w:rPr>
                 <w:rFonts w:ascii="Calibri" w:eastAsia="Times New Roman" w:hAnsi="Calibri" w:cs="Calibri"/>
@@ -1076,7 +1047,6 @@
               </w:rPr>
               <w:t>Mailadresse</w:t>
             </w:r>
-            <w:proofErr w:type="spellEnd"/>
           </w:p>
         </w:tc>
         <w:tc>
@@ -1120,7 +1090,6 @@
                 <w:lang w:val="en-US"/>
               </w:rPr>
             </w:pPr>
-            <w:proofErr w:type="spellStart"/>
             <w:r>
               <w:rPr>
                 <w:rFonts w:ascii="Calibri" w:eastAsia="Times New Roman" w:hAnsi="Calibri" w:cs="Calibri"/>
@@ -1129,7 +1098,6 @@
               </w:rPr>
               <w:t>Telefonnummer</w:t>
             </w:r>
-            <w:proofErr w:type="spellEnd"/>
           </w:p>
         </w:tc>
         <w:tc>
@@ -1327,7 +1295,6 @@
                 <w:lang w:val="en-US"/>
               </w:rPr>
             </w:pPr>
-            <w:proofErr w:type="spellStart"/>
             <w:r>
               <w:rPr>
                 <w:rFonts w:ascii="Calibri" w:eastAsia="Times New Roman" w:hAnsi="Calibri" w:cs="Calibri"/>
@@ -1352,7 +1319,6 @@
               </w:rPr>
               <w:t>eibung</w:t>
             </w:r>
-            <w:proofErr w:type="spellEnd"/>
           </w:p>
         </w:tc>
         <w:tc>
@@ -1519,7 +1485,6 @@
                 <w:lang w:val="en-US"/>
               </w:rPr>
             </w:pPr>
-            <w:proofErr w:type="spellStart"/>
             <w:r>
               <w:rPr>
                 <w:rFonts w:ascii="Calibri" w:eastAsia="Times New Roman" w:hAnsi="Calibri" w:cs="Calibri"/>
@@ -1528,7 +1493,6 @@
               </w:rPr>
               <w:t>Betrag</w:t>
             </w:r>
-            <w:proofErr w:type="spellEnd"/>
           </w:p>
         </w:tc>
         <w:tc>
@@ -1577,7 +1541,6 @@
                 <w:lang w:val="en-US"/>
               </w:rPr>
             </w:pPr>
-            <w:proofErr w:type="spellStart"/>
             <w:r>
               <w:rPr>
                 <w:rFonts w:ascii="Calibri" w:eastAsia="Times New Roman" w:hAnsi="Calibri" w:cs="Calibri"/>
@@ -1586,7 +1549,6 @@
               </w:rPr>
               <w:t>ESNummer</w:t>
             </w:r>
-            <w:proofErr w:type="spellEnd"/>
           </w:p>
         </w:tc>
         <w:tc>
@@ -1609,25 +1571,7 @@
                 <w:color w:val="000000"/>
                 <w:lang w:val="en-US"/>
               </w:rPr>
-              <w:t>[--</w:t>
-            </w:r>
-            <w:proofErr w:type="spellStart"/>
-            <w:r>
-              <w:rPr>
-                <w:rFonts w:ascii="Calibri" w:eastAsia="Times New Roman" w:hAnsi="Calibri" w:cs="Calibri"/>
-                <w:color w:val="000000"/>
-                <w:lang w:val="en-US"/>
-              </w:rPr>
-              <w:t>ESNummer</w:t>
-            </w:r>
-            <w:proofErr w:type="spellEnd"/>
-            <w:r>
-              <w:rPr>
-                <w:rFonts w:ascii="Calibri" w:eastAsia="Times New Roman" w:hAnsi="Calibri" w:cs="Calibri"/>
-                <w:color w:val="000000"/>
-                <w:lang w:val="en-US"/>
-              </w:rPr>
-              <w:t>--]</w:t>
+              <w:t>[--ESNummer--]</w:t>
             </w:r>
             <w:bookmarkEnd w:id="15"/>
           </w:p>
@@ -1652,7 +1596,6 @@
                 <w:lang w:val="en-US"/>
               </w:rPr>
             </w:pPr>
-            <w:proofErr w:type="spellStart"/>
             <w:r>
               <w:rPr>
                 <w:rFonts w:ascii="Calibri" w:eastAsia="Times New Roman" w:hAnsi="Calibri" w:cs="Calibri"/>
@@ -1661,7 +1604,6 @@
               </w:rPr>
               <w:t>AuftragDatum</w:t>
             </w:r>
-            <w:proofErr w:type="spellEnd"/>
           </w:p>
         </w:tc>
         <w:tc>
@@ -1683,25 +1625,7 @@
                 <w:color w:val="000000"/>
                 <w:lang w:val="de-CH"/>
               </w:rPr>
-              <w:t>[--</w:t>
-            </w:r>
-            <w:proofErr w:type="spellStart"/>
-            <w:r>
-              <w:rPr>
-                <w:rFonts w:ascii="Calibri" w:eastAsia="Times New Roman" w:hAnsi="Calibri" w:cs="Calibri"/>
-                <w:color w:val="000000"/>
-                <w:lang w:val="de-CH"/>
-              </w:rPr>
-              <w:t>AuftragDatum</w:t>
-            </w:r>
-            <w:proofErr w:type="spellEnd"/>
-            <w:r>
-              <w:rPr>
-                <w:rFonts w:ascii="Calibri" w:eastAsia="Times New Roman" w:hAnsi="Calibri" w:cs="Calibri"/>
-                <w:color w:val="000000"/>
-                <w:lang w:val="de-CH"/>
-              </w:rPr>
-              <w:t>--]</w:t>
+              <w:t>[--AuftragDatum--]</w:t>
             </w:r>
           </w:p>
         </w:tc>
@@ -1726,7 +1650,6 @@
                 <w:lang w:val="en-US"/>
               </w:rPr>
             </w:pPr>
-            <w:proofErr w:type="spellStart"/>
             <w:r>
               <w:rPr>
                 <w:rFonts w:ascii="Calibri" w:eastAsia="Times New Roman" w:hAnsi="Calibri" w:cs="Calibri"/>
@@ -1735,7 +1658,6 @@
               </w:rPr>
               <w:t>Schlusssatz</w:t>
             </w:r>
-            <w:proofErr w:type="spellEnd"/>
           </w:p>
         </w:tc>
         <w:tc>
@@ -1877,7 +1799,6 @@
                 <w:lang w:val="en-US"/>
               </w:rPr>
             </w:pPr>
-            <w:proofErr w:type="spellStart"/>
             <w:r>
               <w:rPr>
                 <w:rFonts w:ascii="Calibri" w:eastAsia="Times New Roman" w:hAnsi="Calibri" w:cs="Calibri"/>
@@ -1886,7 +1807,6 @@
               </w:rPr>
               <w:t>Empfängername</w:t>
             </w:r>
-            <w:proofErr w:type="spellEnd"/>
           </w:p>
         </w:tc>
         <w:tc>
@@ -1928,7 +1848,6 @@
                 <w:lang w:val="en-US"/>
               </w:rPr>
             </w:pPr>
-            <w:proofErr w:type="spellStart"/>
             <w:r>
               <w:rPr>
                 <w:rFonts w:ascii="Calibri" w:eastAsia="Times New Roman" w:hAnsi="Calibri" w:cs="Calibri"/>
@@ -1937,7 +1856,6 @@
               </w:rPr>
               <w:t>Empfängeradresse</w:t>
             </w:r>
-            <w:proofErr w:type="spellEnd"/>
           </w:p>
         </w:tc>
         <w:tc>
@@ -1978,7 +1896,6 @@
                 <w:lang w:val="en-US"/>
               </w:rPr>
             </w:pPr>
-            <w:proofErr w:type="spellStart"/>
             <w:r>
               <w:rPr>
                 <w:rFonts w:ascii="Calibri" w:eastAsia="Times New Roman" w:hAnsi="Calibri" w:cs="Calibri"/>
@@ -1987,7 +1904,6 @@
               </w:rPr>
               <w:t>Empfängerwohnort</w:t>
             </w:r>
-            <w:proofErr w:type="spellEnd"/>
           </w:p>
         </w:tc>
         <w:tc>
@@ -2041,7 +1957,6 @@
                 <w:lang w:val="en-US"/>
               </w:rPr>
             </w:pPr>
-            <w:proofErr w:type="spellStart"/>
             <w:r>
               <w:rPr>
                 <w:rFonts w:ascii="Calibri" w:eastAsia="Times New Roman" w:hAnsi="Calibri" w:cs="Calibri"/>
@@ -2050,7 +1965,6 @@
               </w:rPr>
               <w:t>Kundenname</w:t>
             </w:r>
-            <w:proofErr w:type="spellEnd"/>
           </w:p>
         </w:tc>
         <w:tc>
@@ -2103,7 +2017,6 @@
                 <w:lang w:val="en-US"/>
               </w:rPr>
             </w:pPr>
-            <w:proofErr w:type="spellStart"/>
             <w:r>
               <w:rPr>
                 <w:rFonts w:ascii="Calibri" w:eastAsia="Times New Roman" w:hAnsi="Calibri" w:cs="Calibri"/>
@@ -2112,7 +2025,6 @@
               </w:rPr>
               <w:t>Kundenadresse</w:t>
             </w:r>
-            <w:proofErr w:type="spellEnd"/>
           </w:p>
         </w:tc>
         <w:tc>
@@ -2166,7 +2078,6 @@
                 <w:lang w:val="en-US"/>
               </w:rPr>
             </w:pPr>
-            <w:proofErr w:type="spellStart"/>
             <w:r>
               <w:rPr>
                 <w:rFonts w:ascii="Calibri" w:eastAsia="Times New Roman" w:hAnsi="Calibri" w:cs="Calibri"/>
@@ -2175,7 +2086,6 @@
               </w:rPr>
               <w:t>Kundenwohnort</w:t>
             </w:r>
-            <w:proofErr w:type="spellEnd"/>
           </w:p>
         </w:tc>
         <w:tc>
@@ -2255,14 +2165,12 @@
               </w:rPr>
               <w:t>[--</w:t>
             </w:r>
-            <w:proofErr w:type="spellStart"/>
             <w:r>
               <w:rPr>
                 <w:lang w:val="de-CH"/>
               </w:rPr>
               <w:t>Amount</w:t>
             </w:r>
-            <w:proofErr w:type="spellEnd"/>
             <w:r>
               <w:rPr>
                 <w:lang w:val="de-CH"/>
@@ -2291,7 +2199,6 @@
                 <w:lang w:val="en-US"/>
               </w:rPr>
             </w:pPr>
-            <w:proofErr w:type="spellStart"/>
             <w:r>
               <w:rPr>
                 <w:rFonts w:ascii="Calibri" w:eastAsia="Times New Roman" w:hAnsi="Calibri" w:cs="Calibri"/>
@@ -2301,7 +2208,6 @@
               <w:lastRenderedPageBreak/>
               <w:t>UnstructureMessage</w:t>
             </w:r>
-            <w:proofErr w:type="spellEnd"/>
           </w:p>
         </w:tc>
         <w:tc>
@@ -2321,14 +2227,12 @@
               </w:rPr>
               <w:t>[--</w:t>
             </w:r>
-            <w:proofErr w:type="spellStart"/>
             <w:r>
               <w:rPr>
                 <w:lang w:val="de-CH"/>
               </w:rPr>
               <w:t>UnstructureMessage</w:t>
             </w:r>
-            <w:proofErr w:type="spellEnd"/>
             <w:r>
               <w:rPr>
                 <w:lang w:val="de-CH"/>
@@ -2356,7 +2260,6 @@
                 <w:lang w:val="en-US"/>
               </w:rPr>
             </w:pPr>
-            <w:proofErr w:type="spellStart"/>
             <w:r>
               <w:rPr>
                 <w:rFonts w:ascii="Calibri" w:eastAsia="Times New Roman" w:hAnsi="Calibri" w:cs="Calibri"/>
@@ -2365,7 +2268,6 @@
               </w:rPr>
               <w:t>BillInformation</w:t>
             </w:r>
-            <w:proofErr w:type="spellEnd"/>
           </w:p>
         </w:tc>
         <w:tc>
@@ -2385,14 +2287,12 @@
               </w:rPr>
               <w:t>[--</w:t>
             </w:r>
-            <w:proofErr w:type="spellStart"/>
             <w:r>
               <w:rPr>
                 <w:lang w:val="de-CH"/>
               </w:rPr>
               <w:t>BillInformation</w:t>
             </w:r>
-            <w:proofErr w:type="spellEnd"/>
             <w:r>
               <w:rPr>
                 <w:lang w:val="de-CH"/>
@@ -2481,7 +2381,6 @@
                 <w:lang w:val="en-US"/>
               </w:rPr>
             </w:pPr>
-            <w:proofErr w:type="spellStart"/>
             <w:r>
               <w:rPr>
                 <w:rFonts w:ascii="Calibri" w:eastAsia="Times New Roman" w:hAnsi="Calibri" w:cs="Calibri"/>
@@ -2490,7 +2389,6 @@
               </w:rPr>
               <w:t>Filepath</w:t>
             </w:r>
-            <w:proofErr w:type="spellEnd"/>
           </w:p>
         </w:tc>
         <w:tc>
@@ -2510,14 +2408,12 @@
               </w:rPr>
               <w:t>[--</w:t>
             </w:r>
-            <w:proofErr w:type="spellStart"/>
             <w:r>
               <w:rPr>
                 <w:lang w:val="de-CH"/>
               </w:rPr>
               <w:t>Filepath</w:t>
             </w:r>
-            <w:proofErr w:type="spellEnd"/>
             <w:r>
               <w:rPr>
                 <w:lang w:val="de-CH"/>
@@ -2576,6 +2472,54 @@
           </w:p>
         </w:tc>
       </w:tr>
+      <w:tr>
+        <w:trPr>
+          <w:trHeight w:val="288"/>
+        </w:trPr>
+        <w:tc>
+          <w:tcPr>
+            <w:cnfStyle w:val="001000000000" w:firstRow="0" w:lastRow="0" w:firstColumn="1" w:lastColumn="0" w:oddVBand="0" w:evenVBand="0" w:oddHBand="0" w:evenHBand="0" w:firstRowFirstColumn="0" w:firstRowLastColumn="0" w:lastRowFirstColumn="0" w:lastRowLastColumn="0"/>
+            <w:tcW w:w="2668" w:type="dxa"/>
+            <w:noWrap/>
+          </w:tcPr>
+          <w:p>
+            <w:pPr>
+              <w:rPr>
+                <w:rFonts w:ascii="Calibri" w:eastAsia="Times New Roman" w:hAnsi="Calibri" w:cs="Calibri"/>
+                <w:color w:val="000000"/>
+                <w:lang w:val="en-US"/>
+              </w:rPr>
+            </w:pPr>
+            <w:r>
+              <w:rPr>
+                <w:rFonts w:ascii="Calibri" w:eastAsia="Times New Roman" w:hAnsi="Calibri" w:cs="Calibri"/>
+                <w:color w:val="000000"/>
+                <w:lang w:val="en-US"/>
+              </w:rPr>
+              <w:t>DOCtemplate</w:t>
+            </w:r>
+          </w:p>
+        </w:tc>
+        <w:tc>
+          <w:tcPr>
+            <w:tcW w:w="7397" w:type="dxa"/>
+          </w:tcPr>
+          <w:p>
+            <w:pPr>
+              <w:cnfStyle w:val="000000000000" w:firstRow="0" w:lastRow="0" w:firstColumn="0" w:lastColumn="0" w:oddVBand="0" w:evenVBand="0" w:oddHBand="0" w:evenHBand="0" w:firstRowFirstColumn="0" w:firstRowLastColumn="0" w:lastRowFirstColumn="0" w:lastRowLastColumn="0"/>
+              <w:rPr>
+                <w:lang w:val="de-CH"/>
+              </w:rPr>
+            </w:pPr>
+            <w:r>
+              <w:rPr>
+                <w:lang w:val="de-CH"/>
+              </w:rPr>
+              <w:t>[--DocTemplate--]</w:t>
+            </w:r>
+          </w:p>
+        </w:tc>
+      </w:tr>
     </w:tbl>
     <w:p>
       <w:pPr>
@@ -2617,6 +2561,12 @@
           <w:rFonts w:cstheme="minorHAnsi"/>
         </w:rPr>
         <w:t>[--Vorname--]</w:t>
+      </w:r>
+      <w:r>
+        <w:rPr>
+          <w:rFonts w:cstheme="minorHAnsi"/>
+        </w:rPr>
+        <w:t xml:space="preserve"> from template [--DocTemplate--].</w:t>
       </w:r>
     </w:p>
     <w:p>

</xml_diff>